<commit_message>
SSC Boxplots and QvsC
added options for separating stormflow and baseflow, totally changes the
boxplots and Q vs C plots
</commit_message>
<xml_diff>
--- a/Manuscript/Fagaalu Sediment paper DRAFT-01_28_15.docx
+++ b/Manuscript/Fagaalu Sediment paper DRAFT-01_28_15.docx
@@ -507,7 +507,15 @@
         <w:t>questions addressed include:</w:t>
       </w:r>
       <w:r>
-        <w:t xml:space="preserve"> How has human disturbance increased sediment loading to Faga’alu Bay? How do sediment contributions from human-disturbed areas and undisturbed areas vary with storm size? And Which is the best predictor of storm event suspended sediment yield (SSY</w:t>
+        <w:t xml:space="preserve"> How has human disturbance increased sediment loading to Faga’alu Bay? How do sediment contributions from human-disturbed areas and undisturbed areas vary with storm size? And </w:t>
+      </w:r>
+      <w:proofErr w:type="gramStart"/>
+      <w:r>
+        <w:t>Which</w:t>
+      </w:r>
+      <w:proofErr w:type="gramEnd"/>
+      <w:r>
+        <w:t xml:space="preserve"> is the best predictor of storm event suspended sediment yield (SSY</w:t>
       </w:r>
       <w:r>
         <w:rPr>
@@ -551,7 +559,23 @@
           <w:rFonts w:asciiTheme="minorHAnsi" w:hAnsiTheme="minorHAnsi"/>
           <w:sz w:val="22"/>
         </w:rPr>
-        <w:t xml:space="preserve">Precipitation on Tutuila (14 ˚S, 170 ˚W) is caused by major storms including cyclones and tropical depressions, isolated thunderstorms, and orographic uplifting of trade-wind squalls over the high (300-600m), mountainous ridge that runs the length of the island. Unlike many other Pacific Islands, the mountainous ridge runs parallel to the predominant wind direction, and does not cause a significant windward/leeward rainfall gradient. There are two subtle rainfall seasons—a drier season, from June to September (32% of annual P) and a wetter season, from October to May (68% of annual P). During the wetter summer season the Inter-Tropical Convergence Zone (ITCZ) moves over the island, causing relatively light Northerly winds, higher temperatures, higher humidity, and higher rainfall. During the drier winter season, the island is influenced by the southeast Trades and relatively stronger, predominantly East to Southeast winds, lower temperatures, lower humidity and lower rainfall. </w:t>
+        <w:t xml:space="preserve">Precipitation on Tutuila (14 ˚S, 170 ˚W) is caused by major storms including cyclones and tropical depressions, isolated thunderstorms, and orographic uplifting of trade-wind squalls over the high (300-600m), mountainous ridge that runs the length of the island. Unlike many other Pacific Islands, the mountainous ridge runs parallel to the predominant wind direction, and does not cause a significant windward/leeward rainfall gradient. There are two subtle rainfall seasons—a drier season, from June to September (32% of annual P) and a wetter season, from October to May (68% of annual P). During the wetter summer season the Inter-Tropical Convergence Zone (ITCZ) moves over the island, causing relatively light Northerly winds, higher temperatures, higher humidity, and higher rainfall. During the drier winter season, the island is influenced by the southeast Trades and relatively stronger, predominantly </w:t>
+      </w:r>
+      <w:proofErr w:type="gramStart"/>
+      <w:r>
+        <w:rPr>
+          <w:rFonts w:asciiTheme="minorHAnsi" w:hAnsiTheme="minorHAnsi"/>
+          <w:sz w:val="22"/>
+        </w:rPr>
+        <w:t>East</w:t>
+      </w:r>
+      <w:proofErr w:type="gramEnd"/>
+      <w:r>
+        <w:rPr>
+          <w:rFonts w:asciiTheme="minorHAnsi" w:hAnsiTheme="minorHAnsi"/>
+          <w:sz w:val="22"/>
+        </w:rPr>
+        <w:t xml:space="preserve"> to Southeast winds, lower temperatures, lower humidity and lower rainfall. </w:t>
       </w:r>
     </w:p>
     <w:p>
@@ -570,127 +594,207 @@
           <w:rFonts w:asciiTheme="minorHAnsi" w:hAnsiTheme="minorHAnsi"/>
           <w:sz w:val="22"/>
         </w:rPr>
-        <w:t xml:space="preserve">Long-term rain gage records show a strong precipitation gradient with increasing elevation. Rainfall records from 1903-1973 show average precipitation is 6,350 mm at Matafao Mtn. (653m m.a.s.l), 5,280mm at Matafao Reservoir (249m m.a.s.l.) and about 3,800mm on the coastal plain </w:t>
-      </w:r>
+        <w:t xml:space="preserve">Long-term rain gage records show a strong precipitation gradient with increasing elevation. Rainfall records from 1903-1973 show average precipitation is 6,350 mm at Matafao Mtn. (653m </w:t>
+      </w:r>
+      <w:proofErr w:type="spellStart"/>
       <w:r>
         <w:rPr>
           <w:rFonts w:asciiTheme="minorHAnsi" w:hAnsiTheme="minorHAnsi"/>
           <w:sz w:val="22"/>
         </w:rPr>
-        <w:fldChar w:fldCharType="begin" w:fldLock="1"/>
-      </w:r>
+        <w:t>m.a.s.l</w:t>
+      </w:r>
+      <w:proofErr w:type="spellEnd"/>
       <w:r>
         <w:rPr>
           <w:rFonts w:asciiTheme="minorHAnsi" w:hAnsiTheme="minorHAnsi"/>
           <w:sz w:val="22"/>
         </w:rPr>
-        <w:instrText>ADDIN CSL_CITATION { "citationItems" : [ { "id" : "ITEM-1", "itemData" : { "author" : [ { "dropping-particle" : "", "family" : "Tonkin &amp; Taylor International Ltd.", "given" : "", "non-dropping-particle" : "", "parse-names" : false, "suffix" : "" } ], "id" : "ITEM-1", "issued" : { "date-parts" : [ [ "1989" ] ] }, "title" : "Hydropower feasibility studies interim report phase 1.pdf", "type" : "article" }, "uris" : [ "http://www.mendeley.com/documents/?uuid=07dc1e88-625f-4bcf-b00a-fc64fec9e26d" ] }, { "id" : "ITEM-2", "itemData" : { "author" : [ { "dropping-particle" : "", "family" : "Dames &amp; Moore", "given" : "", "non-dropping-particle" : "", "parse-names" : false, "suffix" : "" } ], "id" : "ITEM-2", "issued" : { "date-parts" : [ [ "1981" ] ] }, "page" : "63", "publisher" : "U.S. Army Engineer District, Honolulu", "publisher-place" : "Honolulu, HI", "title" : "Hydrologic Investigation of Surface Water for Water Supply and Hydropower", "type" : "article" }, "uris" : [ "http://www.mendeley.com/documents/?uuid=e76de0d0-1b19-490e-8c83-8d6ed1ed37d9" ] }, { "id" : "ITEM-3", "itemData" : { "ISBN" : "95-4185", "author" : [ { "dropping-particle" : "", "family" : "Wong", "given" : "M", "non-dropping-particle" : "", "parse-names" : false, "suffix" : "" } ], "editor" : [ { "dropping-particle" : "", "family" : "Survey", "given" : "U S Geological", "non-dropping-particle" : "", "parse-names" : false, "suffix" : "" } ], "id" : "ITEM-3", "issued" : { "date-parts" : [ [ "1996" ] ] }, "publisher" : "USGS", "publisher-place" : "Honolulu, HI", "title" : "Analysis of Streamflow Characteristics for Streams on the Island of Tutuila, American Samoa", "type" : "article" }, "uris" : [ "http://www.mendeley.com/documents/?uuid=fc91ec82-afdd-4759-8a08-1cfb798692d6" ] }, { "id" : "ITEM-4", "itemData" : { "author" : [ { "dropping-particle" : "", "family" : "Craig", "given" : "Peter", "non-dropping-particle" : "", "parse-names" : false, "suffix" : "" } ], "editor" : [ { "dropping-particle" : "", "family" : "Samoa", "given" : "National Park of American", "non-dropping-particle" : "", "parse-names" : false, "suffix" : "" } ], "id" : "ITEM-4", "issued" : { "date-parts" : [ [ "2009" ] ] }, "publisher-place" : "Pago Pago, American Samoa", "title" : "Natural History Guide to American Samoa", "type" : "article" }, "uris" : [ "http://www.mendeley.com/documents/?uuid=6668c11d-8f35-4c8f-9580-380cdab82221" ] } ], "mendeley" : { "previouslyFormattedCitation" : "(Craig, 2009; Dames &amp; Moore, 1981; Tonkin &amp; Taylor International Ltd., 1989; Wong, 1996)" }, "properties" : { "noteIndex" : 0 }, "schema" : "https://github.com/citation-style-language/schema/raw/master/csl-citation.json" }</w:instrText>
-      </w:r>
+        <w:t xml:space="preserve">), 5,280mm at Matafao Reservoir (249m </w:t>
+      </w:r>
+      <w:proofErr w:type="spellStart"/>
       <w:r>
         <w:rPr>
           <w:rFonts w:asciiTheme="minorHAnsi" w:hAnsiTheme="minorHAnsi"/>
           <w:sz w:val="22"/>
         </w:rPr>
-        <w:fldChar w:fldCharType="separate"/>
-      </w:r>
-      <w:r>
-        <w:rPr>
-          <w:rFonts w:asciiTheme="minorHAnsi" w:hAnsiTheme="minorHAnsi"/>
-          <w:noProof/>
-          <w:sz w:val="22"/>
-        </w:rPr>
-        <w:t>(Craig, 2009; Dames &amp; Moore, 1981; Tonkin &amp; Taylor International Ltd., 1989; Wong, 1996)</w:t>
-      </w:r>
+        <w:t>m.a.s.l</w:t>
+      </w:r>
+      <w:proofErr w:type="spellEnd"/>
       <w:r>
         <w:rPr>
           <w:rFonts w:asciiTheme="minorHAnsi" w:hAnsiTheme="minorHAnsi"/>
           <w:sz w:val="22"/>
         </w:rPr>
-        <w:fldChar w:fldCharType="end"/>
+        <w:t xml:space="preserve">.) and about 3,800mm on the coastal plain </w:t>
       </w:r>
       <w:r>
         <w:rPr>
           <w:rFonts w:asciiTheme="minorHAnsi" w:hAnsiTheme="minorHAnsi"/>
           <w:sz w:val="22"/>
         </w:rPr>
-        <w:t>(</w:t>
+        <w:fldChar w:fldCharType="begin" w:fldLock="1"/>
       </w:r>
       <w:r>
         <w:rPr>
           <w:rFonts w:asciiTheme="minorHAnsi" w:hAnsiTheme="minorHAnsi"/>
           <w:sz w:val="22"/>
         </w:rPr>
-        <w:fldChar w:fldCharType="begin"/>
+        <w:instrText>ADDIN CSL_CITATION { "citationItems" : [ { "id" : "ITEM-1", "itemData" : { "author" : [ { "dropping-particle" : "", "family" : "Tonkin &amp; Taylor International Ltd.", "given" : "", "non-dropping-particle" : "", "parse-names" : false, "suffix" : "" } ], "id" : "ITEM-1", "issued" : { "date-parts" : [ [ "1989" ] ] }, "title" : "Hydropower feasibility studies interim report phase 1.pdf", "type" : "article" }, "uris" : [ "http://www.mendeley.com/documents/?uuid=07dc1e88-625f-4bcf-b00a-fc64fec9e26d" ] }, { "id" : "ITEM-2", "itemData" : { "author" : [ { "dropping-particle" : "", "family" : "Dames &amp; Moore", "given" : "", "non-dropping-particle" : "", "parse-names" : false, "suffix" : "" } ], "id" : "ITEM-2", "issued" : { "date-parts" : [ [ "1981" ] ] }, "page" : "63", "publisher" : "U.S. Army Engineer District, Honolulu", "publisher-place" : "Honolulu, HI", "title" : "Hydrologic Investigation of Surface Water for Water Supply and Hydropower", "type" : "article" }, "uris" : [ "http://www.mendeley.com/documents/?uuid=e76de0d0-1b19-490e-8c83-8d6ed1ed37d9" ] }, { "id" : "ITEM-3", "itemData" : { "ISBN" : "95-4185", "author" : [ { "dropping-particle" : "", "family" : "Wong", "given" : "M", "non-dropping-particle" : "", "parse-names" : false, "suffix" : "" } ], "editor" : [ { "dropping-particle" : "", "family" : "Survey", "given" : "U S Geological", "non-dropping-particle" : "", "parse-names" : false, "suffix" : "" } ], "id" : "ITEM-3", "issued" : { "date-parts" : [ [ "1996" ] ] }, "publisher" : "USGS", "publisher-place" : "Honolulu, HI", "title" : "Analysis of Streamflow Characteristics for Streams on the Island of Tutuila, American Samoa", "type" : "article" }, "uris" : [ "http://www.mendeley.com/documents/?uuid=fc91ec82-afdd-4759-8a08-1cfb798692d6" ] }, { "id" : "ITEM-4", "itemData" : { "author" : [ { "dropping-particle" : "", "family" : "Craig", "given" : "Peter", "non-dropping-particle" : "", "parse-names" : false, "suffix" : "" } ], "editor" : [ { "dropping-particle" : "", "family" : "Samoa", "given" : "National Park of American", "non-dropping-particle" : "", "parse-names" : false, "suffix" : "" } ], "id" : "ITEM-4", "issued" : { "date-parts" : [ [ "2009" ] ] }, "publisher-place" : "Pago Pago, American Samoa", "title" : "Natural History Guide to American Samoa", "type" : "article" }, "uris" : [ "http://www.mendeley.com/documents/?uuid=6668c11d-8f35-4c8f-9580-380cdab82221" ] } ], "mendeley" : { "previouslyFormattedCitation" : "(Craig, 2009; Dames &amp; Moore, 1981; Tonkin &amp; Taylor International Ltd., 1989; Wong, 1996)" }, "properties" : { "noteIndex" : 0 }, "schema" : "https://github.com/citation-style-language/schema/raw/master/csl-citation.json" }</w:instrText>
       </w:r>
       <w:r>
         <w:rPr>
           <w:rFonts w:asciiTheme="minorHAnsi" w:hAnsiTheme="minorHAnsi"/>
           <w:sz w:val="22"/>
         </w:rPr>
-        <w:instrText xml:space="preserve"> REF _Ref383161432 \h  \* MERGEFORMAT </w:instrText>
+        <w:fldChar w:fldCharType="separate"/>
+      </w:r>
+      <w:r>
+        <w:rPr>
+          <w:rFonts w:asciiTheme="minorHAnsi" w:hAnsiTheme="minorHAnsi"/>
+          <w:noProof/>
+          <w:sz w:val="22"/>
+        </w:rPr>
+        <w:t>(Craig, 2009; Dames &amp; Moore, 1981; Tonkin &amp; Taylor International Ltd., 1989; Wong, 1996)</w:t>
       </w:r>
       <w:r>
         <w:rPr>
           <w:rFonts w:asciiTheme="minorHAnsi" w:hAnsiTheme="minorHAnsi"/>
           <w:sz w:val="22"/>
         </w:rPr>
+        <w:fldChar w:fldCharType="end"/>
       </w:r>
       <w:r>
         <w:rPr>
           <w:rFonts w:asciiTheme="minorHAnsi" w:hAnsiTheme="minorHAnsi"/>
           <w:sz w:val="22"/>
         </w:rPr>
-        <w:fldChar w:fldCharType="end"/>
+        <w:t>(</w:t>
       </w:r>
       <w:r>
         <w:rPr>
           <w:rFonts w:asciiTheme="minorHAnsi" w:hAnsiTheme="minorHAnsi"/>
           <w:sz w:val="22"/>
         </w:rPr>
-        <w:t xml:space="preserve">). Potential evapotranspiration follows the opposite trend, with annual mean PET varying from 890mm at high elevation to 1,150mm at sea level </w:t>
+        <w:fldChar w:fldCharType="begin"/>
       </w:r>
       <w:r>
         <w:rPr>
           <w:rFonts w:asciiTheme="minorHAnsi" w:hAnsiTheme="minorHAnsi"/>
           <w:sz w:val="22"/>
         </w:rPr>
-        <w:fldChar w:fldCharType="begin" w:fldLock="1"/>
+        <w:instrText xml:space="preserve"> REF _Ref383161432 \h  \* MERGEFORMAT </w:instrText>
       </w:r>
       <w:r>
         <w:rPr>
           <w:rFonts w:asciiTheme="minorHAnsi" w:hAnsiTheme="minorHAnsi"/>
           <w:sz w:val="22"/>
         </w:rPr>
-        <w:instrText>ADDIN CSL_CITATION { "citationItems" : [ { "id" : "ITEM-1", "itemData" : { "author" : [ { "dropping-particle" : "", "family" : "Izuka", "given" : "Scot K.", "non-dropping-particle" : "", "parse-names" : false, "suffix" : "" } ], "id" : "ITEM-1", "issued" : { "date-parts" : [ [ "2005" ] ] }, "title" : "Potential Evapotranspiration on Tutuila , American Samoa", "type" : "report" }, "uris" : [ "http://www.mendeley.com/documents/?uuid=fea43816-4daf-4918-b02b-20d28c08f668" ] } ], "mendeley" : { "previouslyFormattedCitation" : "(Izuka, 2005)" }, "properties" : { "noteIndex" : 0 }, "schema" : "https://github.com/citation-style-language/schema/raw/master/csl-citation.json" }</w:instrText>
       </w:r>
       <w:r>
         <w:rPr>
           <w:rFonts w:asciiTheme="minorHAnsi" w:hAnsiTheme="minorHAnsi"/>
           <w:sz w:val="22"/>
         </w:rPr>
-        <w:fldChar w:fldCharType="separate"/>
-      </w:r>
-      <w:r>
-        <w:rPr>
-          <w:rFonts w:asciiTheme="minorHAnsi" w:hAnsiTheme="minorHAnsi"/>
-          <w:noProof/>
-          <w:sz w:val="22"/>
-        </w:rPr>
-        <w:t>(Izuka, 2005)</w:t>
+        <w:fldChar w:fldCharType="end"/>
       </w:r>
       <w:r>
         <w:rPr>
           <w:rFonts w:asciiTheme="minorHAnsi" w:hAnsiTheme="minorHAnsi"/>
           <w:sz w:val="22"/>
         </w:rPr>
-        <w:fldChar w:fldCharType="end"/>
+        <w:t xml:space="preserve">). Potential evapotranspiration follows the opposite trend, with annual mean PET varying from 890mm at high elevation to 1,150mm at sea level </w:t>
       </w:r>
       <w:r>
         <w:rPr>
           <w:rFonts w:asciiTheme="minorHAnsi" w:hAnsiTheme="minorHAnsi"/>
           <w:sz w:val="22"/>
         </w:rPr>
-        <w:t>. Precipitation varies orographically from an average 6,350mm/yr at high elevation to 2,380mm/yr at the shoreline, averaging 3,800mm/yr over the island</w:t>
+        <w:fldChar w:fldCharType="begin" w:fldLock="1"/>
+      </w:r>
+      <w:r>
+        <w:rPr>
+          <w:rFonts w:asciiTheme="minorHAnsi" w:hAnsiTheme="minorHAnsi"/>
+          <w:sz w:val="22"/>
+        </w:rPr>
+        <w:instrText>ADDIN CSL_CITATION { "citationItems" : [ { "id" : "ITEM-1", "itemData" : { "author" : [ { "dropping-particle" : "", "family" : "Izuka", "given" : "Scot K.", "non-dropping-particle" : "", "parse-names" : false, "suffix" : "" } ], "id" : "ITEM-1", "issued" : { "date-parts" : [ [ "2005" ] ] }, "title" : "Potential Evapotranspiration on Tutuila , American Samoa", "type" : "report" }, "uris" : [ "http://www.mendeley.com/documents/?uuid=fea43816-4daf-4918-b02b-20d28c08f668" ] } ], "mendeley" : { "previouslyFormattedCitation" : "(Izuka, 2005)" }, "properties" : { "noteIndex" : 0 }, "schema" : "https://github.com/citation-style-language/schema/raw/master/csl-citation.json" }</w:instrText>
+      </w:r>
+      <w:r>
+        <w:rPr>
+          <w:rFonts w:asciiTheme="minorHAnsi" w:hAnsiTheme="minorHAnsi"/>
+          <w:sz w:val="22"/>
+        </w:rPr>
+        <w:fldChar w:fldCharType="separate"/>
+      </w:r>
+      <w:r>
+        <w:rPr>
+          <w:rFonts w:asciiTheme="minorHAnsi" w:hAnsiTheme="minorHAnsi"/>
+          <w:noProof/>
+          <w:sz w:val="22"/>
+        </w:rPr>
+        <w:t>(Izuka, 2005)</w:t>
+      </w:r>
+      <w:r>
+        <w:rPr>
+          <w:rFonts w:asciiTheme="minorHAnsi" w:hAnsiTheme="minorHAnsi"/>
+          <w:sz w:val="22"/>
+        </w:rPr>
+        <w:fldChar w:fldCharType="end"/>
+      </w:r>
+      <w:r>
+        <w:rPr>
+          <w:rFonts w:asciiTheme="minorHAnsi" w:hAnsiTheme="minorHAnsi"/>
+          <w:sz w:val="22"/>
+        </w:rPr>
+        <w:t>. Precipitation varies orographically from an average 6,350mm/</w:t>
+      </w:r>
+      <w:proofErr w:type="spellStart"/>
+      <w:r>
+        <w:rPr>
+          <w:rFonts w:asciiTheme="minorHAnsi" w:hAnsiTheme="minorHAnsi"/>
+          <w:sz w:val="22"/>
+        </w:rPr>
+        <w:t>yr</w:t>
+      </w:r>
+      <w:proofErr w:type="spellEnd"/>
+      <w:r>
+        <w:rPr>
+          <w:rFonts w:asciiTheme="minorHAnsi" w:hAnsiTheme="minorHAnsi"/>
+          <w:sz w:val="22"/>
+        </w:rPr>
+        <w:t xml:space="preserve"> at high elevation to 2,380mm/</w:t>
+      </w:r>
+      <w:proofErr w:type="spellStart"/>
+      <w:r>
+        <w:rPr>
+          <w:rFonts w:asciiTheme="minorHAnsi" w:hAnsiTheme="minorHAnsi"/>
+          <w:sz w:val="22"/>
+        </w:rPr>
+        <w:t>yr</w:t>
+      </w:r>
+      <w:proofErr w:type="spellEnd"/>
+      <w:r>
+        <w:rPr>
+          <w:rFonts w:asciiTheme="minorHAnsi" w:hAnsiTheme="minorHAnsi"/>
+          <w:sz w:val="22"/>
+        </w:rPr>
+        <w:t xml:space="preserve"> at the shoreline, averaging 3,800mm/</w:t>
+      </w:r>
+      <w:proofErr w:type="spellStart"/>
+      <w:r>
+        <w:rPr>
+          <w:rFonts w:asciiTheme="minorHAnsi" w:hAnsiTheme="minorHAnsi"/>
+          <w:sz w:val="22"/>
+        </w:rPr>
+        <w:t>yr</w:t>
+      </w:r>
+      <w:proofErr w:type="spellEnd"/>
+      <w:r>
+        <w:rPr>
+          <w:rFonts w:asciiTheme="minorHAnsi" w:hAnsiTheme="minorHAnsi"/>
+          <w:sz w:val="22"/>
+        </w:rPr>
+        <w:t xml:space="preserve"> over the island</w:t>
       </w:r>
       <w:commentRangeStart w:id="0"/>
       <w:r>
@@ -1228,27 +1332,14 @@
       <w:r>
         <w:t xml:space="preserve">Figure </w:t>
       </w:r>
-      <w:r>
-        <w:fldChar w:fldCharType="begin"/>
-      </w:r>
-      <w:r>
-        <w:instrText xml:space="preserve"> SEQ Figure \* ARABIC </w:instrText>
-      </w:r>
-      <w:r>
-        <w:fldChar w:fldCharType="separate"/>
-      </w:r>
-      <w:r>
-        <w:rPr>
-          <w:noProof/>
-        </w:rPr>
-        <w:t>1</w:t>
-      </w:r>
-      <w:r>
-        <w:rPr>
-          <w:noProof/>
-        </w:rPr>
-        <w:fldChar w:fldCharType="end"/>
-      </w:r>
+      <w:fldSimple w:instr=" SEQ Figure \* ARABIC ">
+        <w:r>
+          <w:rPr>
+            <w:noProof/>
+          </w:rPr>
+          <w:t>1</w:t>
+        </w:r>
+      </w:fldSimple>
       <w:bookmarkEnd w:id="7"/>
       <w:r>
         <w:t xml:space="preserve"> Faga'alu and Nu'uuli watersheds showing upper (undisturbed) and lower (human-disturbed) subwatersheds. </w:t>
@@ -1476,30 +1567,25 @@
             <w:r>
               <w:t xml:space="preserve">Table </w:t>
             </w:r>
-            <w:r>
-              <w:fldChar w:fldCharType="begin"/>
-            </w:r>
-            <w:r>
-              <w:instrText xml:space="preserve"> SEQ Table \* ARABIC </w:instrText>
-            </w:r>
-            <w:r>
-              <w:fldChar w:fldCharType="separate"/>
-            </w:r>
-            <w:r>
-              <w:rPr>
-                <w:noProof/>
-              </w:rPr>
-              <w:t>1</w:t>
-            </w:r>
-            <w:r>
-              <w:rPr>
-                <w:noProof/>
-              </w:rPr>
-              <w:fldChar w:fldCharType="end"/>
-            </w:r>
+            <w:fldSimple w:instr=" SEQ Table \* ARABIC ">
+              <w:r>
+                <w:rPr>
+                  <w:noProof/>
+                </w:rPr>
+                <w:t>1</w:t>
+              </w:r>
+            </w:fldSimple>
             <w:bookmarkEnd w:id="10"/>
             <w:r>
-              <w:t xml:space="preserve">. Land use categories in Fag'alu and Nu'uuli watersheds </w:t>
+              <w:t xml:space="preserve">. Land use categories in </w:t>
+            </w:r>
+            <w:proofErr w:type="spellStart"/>
+            <w:r>
+              <w:t>Fag'alu</w:t>
+            </w:r>
+            <w:proofErr w:type="spellEnd"/>
+            <w:r>
+              <w:t xml:space="preserve"> and Nu'uuli watersheds </w:t>
             </w:r>
             <w:commentRangeStart w:id="11"/>
             <w:r>
@@ -2679,6 +2765,7 @@
                 <w:szCs w:val="18"/>
               </w:rPr>
             </w:pPr>
+            <w:proofErr w:type="spellStart"/>
             <w:r>
               <w:rPr>
                 <w:rFonts w:asciiTheme="minorHAnsi" w:hAnsiTheme="minorHAnsi"/>
@@ -2686,7 +2773,17 @@
                 <w:sz w:val="18"/>
                 <w:szCs w:val="18"/>
               </w:rPr>
-              <w:t xml:space="preserve">Fag’alu Stream </w:t>
+              <w:t>Fag’alu</w:t>
+            </w:r>
+            <w:proofErr w:type="spellEnd"/>
+            <w:r>
+              <w:rPr>
+                <w:rFonts w:asciiTheme="minorHAnsi" w:hAnsiTheme="minorHAnsi"/>
+                <w:i/>
+                <w:sz w:val="18"/>
+                <w:szCs w:val="18"/>
+              </w:rPr>
+              <w:t xml:space="preserve"> Stream </w:t>
             </w:r>
           </w:p>
         </w:tc>
@@ -3140,27 +3237,14 @@
       <w:r>
         <w:t xml:space="preserve">Figure </w:t>
       </w:r>
-      <w:r>
-        <w:fldChar w:fldCharType="begin"/>
-      </w:r>
-      <w:r>
-        <w:instrText xml:space="preserve"> SEQ Figure \* ARABIC </w:instrText>
-      </w:r>
-      <w:r>
-        <w:fldChar w:fldCharType="separate"/>
-      </w:r>
-      <w:r>
-        <w:rPr>
-          <w:noProof/>
-        </w:rPr>
-        <w:t>2</w:t>
-      </w:r>
-      <w:r>
-        <w:rPr>
-          <w:noProof/>
-        </w:rPr>
-        <w:fldChar w:fldCharType="end"/>
-      </w:r>
+      <w:fldSimple w:instr=" SEQ Figure \* ARABIC ">
+        <w:r>
+          <w:rPr>
+            <w:noProof/>
+          </w:rPr>
+          <w:t>2</w:t>
+        </w:r>
+      </w:fldSimple>
       <w:r>
         <w:t xml:space="preserve"> Photos of the open-pit aggregate quarry in Faga'alu in 2012 (Top) and 2014 (Bottom). Photo: Messina</w:t>
       </w:r>
@@ -3502,8 +3586,13 @@
             </w:tcBorders>
           </w:tcPr>
           <w:p>
-            <w:r>
-              <w:t xml:space="preserve">where </w:t>
+            <w:proofErr w:type="gramStart"/>
+            <w:r>
+              <w:t>where</w:t>
+            </w:r>
+            <w:proofErr w:type="gramEnd"/>
+            <w:r>
+              <w:t xml:space="preserve"> </w:t>
             </w:r>
             <w:r>
               <w:rPr>
@@ -3591,7 +3680,15 @@
         <w:t xml:space="preserve">tested in this research: </w:t>
       </w:r>
       <w:r>
-        <w:t xml:space="preserve">total event precipitation (Psum), EI30 rainfall erosivity (EI30) </w:t>
+        <w:t>total event precipitation (</w:t>
+      </w:r>
+      <w:proofErr w:type="spellStart"/>
+      <w:r>
+        <w:t>Psum</w:t>
+      </w:r>
+      <w:proofErr w:type="spellEnd"/>
+      <w:r>
+        <w:t xml:space="preserve">), EI30 rainfall erosivity (EI30) </w:t>
       </w:r>
       <w:r>
         <w:fldChar w:fldCharType="begin" w:fldLock="1"/>
@@ -3612,7 +3709,15 @@
         <w:fldChar w:fldCharType="end"/>
       </w:r>
       <w:r>
-        <w:t xml:space="preserve">, total event discharge (Qsum), and peak event discharge (Qmax) </w:t>
+        <w:t>, total event discharge (</w:t>
+      </w:r>
+      <w:proofErr w:type="spellStart"/>
+      <w:r>
+        <w:t>Qsum</w:t>
+      </w:r>
+      <w:proofErr w:type="spellEnd"/>
+      <w:r>
+        <w:t xml:space="preserve">), and peak event discharge (Qmax) </w:t>
       </w:r>
       <w:r>
         <w:fldChar w:fldCharType="begin" w:fldLock="1"/>
@@ -3925,7 +4030,11 @@
         <w:t>EV</w:t>
       </w:r>
       <w:r>
-        <w:t xml:space="preserve"> from the total human-disturbed watershed under current conditions (measured at the watershed outlet: VILLAGE and N1) to SSY under pre-disturbance conditions (SSY</w:t>
+        <w:t xml:space="preserve"> from the total human-disturbed watershed under current conditions (measured at the watershed outlet: VILLAGE and N1) to SSY under pre-disturbance conditions (</w:t>
+      </w:r>
+      <w:proofErr w:type="spellStart"/>
+      <w:r>
+        <w:t>SSY</w:t>
       </w:r>
       <w:r>
         <w:rPr>
@@ -3933,6 +4042,7 @@
         </w:rPr>
         <w:t>pre</w:t>
       </w:r>
+      <w:proofErr w:type="spellEnd"/>
       <w:r>
         <w:t>):</w:t>
       </w:r>
@@ -4044,6 +4154,7 @@
       </w:tr>
     </w:tbl>
     <w:p>
+      <w:proofErr w:type="spellStart"/>
       <w:r>
         <w:t>SSY</w:t>
       </w:r>
@@ -4053,6 +4164,7 @@
         </w:rPr>
         <w:t>pre</w:t>
       </w:r>
+      <w:proofErr w:type="spellEnd"/>
       <w:r>
         <w:t xml:space="preserve"> is calculated assuming that the specific SSY from forested parts of the lower watershed is similar to the specific SSY from the upper watershed:</w:t>
       </w:r>
@@ -4297,7 +4409,15 @@
         <w:t>measur</w:t>
       </w:r>
       <w:r>
-        <w:t>ed with Rainwise RAINEW tippi</w:t>
+        <w:t xml:space="preserve">ed with </w:t>
+      </w:r>
+      <w:proofErr w:type="spellStart"/>
+      <w:r>
+        <w:t>Rainwise</w:t>
+      </w:r>
+      <w:proofErr w:type="spellEnd"/>
+      <w:r>
+        <w:t xml:space="preserve"> RAINEW tippi</w:t>
       </w:r>
       <w:r>
         <w:t>ng-bucket rain gages at 1 min</w:t>
@@ -4365,11 +4485,27 @@
         <w:t>tion. Precipitation at 15 min</w:t>
       </w:r>
       <w:r>
-        <w:t xml:space="preserve"> intervals was also measured at the Vantage Pro Weather Station (Wx) and used to fill any data gaps in the precipitation </w:t>
+        <w:t xml:space="preserve"> intervals was also measured at the Vantage Pro Weather Station (</w:t>
+      </w:r>
+      <w:proofErr w:type="spellStart"/>
+      <w:r>
+        <w:t>Wx</w:t>
+      </w:r>
+      <w:proofErr w:type="spellEnd"/>
+      <w:r>
+        <w:t xml:space="preserve">) and used to fill any data gaps in the precipitation </w:t>
       </w:r>
       <w:r>
         <w:lastRenderedPageBreak/>
-        <w:t xml:space="preserve">recorded at RG1.  The event total precipitation (Psum) and EI30 </w:t>
+        <w:t>recorded at RG1.  The event total precipitation (</w:t>
+      </w:r>
+      <w:proofErr w:type="spellStart"/>
+      <w:r>
+        <w:t>Psum</w:t>
+      </w:r>
+      <w:proofErr w:type="spellEnd"/>
+      <w:r>
+        <w:t xml:space="preserve">) and EI30 </w:t>
       </w:r>
       <w:r>
         <w:t xml:space="preserve">for storm events </w:t>
@@ -4381,10 +4517,16 @@
         <w:t xml:space="preserve"> data from</w:t>
       </w:r>
       <w:r>
-        <w:t xml:space="preserve"> RG1, with data gaps filled by data from Wx.</w:t>
-      </w:r>
-      <w:bookmarkStart w:id="16" w:name="_GoBack"/>
-      <w:bookmarkEnd w:id="16"/>
+        <w:t xml:space="preserve"> RG1, with data gaps filled by data from </w:t>
+      </w:r>
+      <w:proofErr w:type="spellStart"/>
+      <w:r>
+        <w:t>Wx</w:t>
+      </w:r>
+      <w:proofErr w:type="spellEnd"/>
+      <w:r>
+        <w:t>.</w:t>
+      </w:r>
     </w:p>
     <w:p>
       <w:pPr>
@@ -4403,7 +4545,7 @@
         <w:rPr>
           <w:rStyle w:val="CommentReference"/>
         </w:rPr>
-        <w:commentReference w:id="17"/>
+        <w:commentReference w:id="16"/>
       </w:r>
       <w:r>
         <w:t>Stream discharge (Q) was derived from 15 min interval stream stage measurements, using a stage-discharge rating curve calibrated to Q</w:t>
@@ -4412,7 +4554,23 @@
         <w:t xml:space="preserve"> measurements made</w:t>
       </w:r>
       <w:r>
-        <w:t xml:space="preserve"> under baseflow and stormflow conditions. Stream stage was measured with non-vented pressure transducers (PT) (Solinst Levelogger or Onset HOBO Water Level Logger) installe</w:t>
+        <w:t xml:space="preserve"> under baseflow and stormflow conditions. Stream stage was measured with non-vented pressure transducers (PT) (</w:t>
+      </w:r>
+      <w:proofErr w:type="spellStart"/>
+      <w:r>
+        <w:t>Solinst</w:t>
+      </w:r>
+      <w:proofErr w:type="spellEnd"/>
+      <w:r>
+        <w:t xml:space="preserve"> </w:t>
+      </w:r>
+      <w:proofErr w:type="spellStart"/>
+      <w:r>
+        <w:t>Levelogger</w:t>
+      </w:r>
+      <w:proofErr w:type="spellEnd"/>
+      <w:r>
+        <w:t xml:space="preserve"> or Onset HOBO Water Level Logger) installe</w:t>
       </w:r>
       <w:r>
         <w:t xml:space="preserve">d at two locations in Faga’alu: FOREST and </w:t>
@@ -4448,7 +4606,23 @@
         <w:t xml:space="preserve"> to calculate stage from PT’s</w:t>
       </w:r>
       <w:r>
-        <w:t xml:space="preserve"> was collected at Wx. Data gaps were filled by barometric data from stations at Pago Pago Harbor (NSTP6), Tafuna International Airport (TAFUNA), and NOAA Cli</w:t>
+        <w:t xml:space="preserve"> was collected at </w:t>
+      </w:r>
+      <w:proofErr w:type="spellStart"/>
+      <w:r>
+        <w:t>Wx</w:t>
+      </w:r>
+      <w:proofErr w:type="spellEnd"/>
+      <w:r>
+        <w:t xml:space="preserve">. Data gaps were filled by barometric data from stations at Pago Pago Harbor (NSTP6), </w:t>
+      </w:r>
+      <w:proofErr w:type="spellStart"/>
+      <w:r>
+        <w:t>Tafuna</w:t>
+      </w:r>
+      <w:proofErr w:type="spellEnd"/>
+      <w:r>
+        <w:t xml:space="preserve"> International Airport (TAFUNA), and NOAA Cli</w:t>
       </w:r>
       <w:r>
         <w:t>mate Observatory at Tula (TULA)</w:t>
@@ -4470,7 +4644,15 @@
         <w:t xml:space="preserve"> (Q)</w:t>
       </w:r>
       <w:r>
-        <w:t xml:space="preserve"> was measured in the field by the area-velocity method (AV) using a Marsh-McBirney flowmeter to measure flow velocity and channel surveys to measure stream cross-section geometry </w:t>
+        <w:t xml:space="preserve"> was measured in the field by the area-velocity method (AV) using a Marsh-</w:t>
+      </w:r>
+      <w:proofErr w:type="spellStart"/>
+      <w:r>
+        <w:t>McBirney</w:t>
+      </w:r>
+      <w:proofErr w:type="spellEnd"/>
+      <w:r>
+        <w:t xml:space="preserve"> flowmeter to measure flow velocity and channel surveys to measure stream cross-section geometry </w:t>
       </w:r>
       <w:r>
         <w:fldChar w:fldCharType="begin" w:fldLock="1"/>
@@ -4622,7 +4804,7 @@
         <w:ind w:firstLine="720"/>
         <w:jc w:val="both"/>
       </w:pPr>
-      <w:commentRangeStart w:id="18"/>
+      <w:commentRangeStart w:id="17"/>
       <w:r>
         <w:t xml:space="preserve">Turbidity </w:t>
       </w:r>
@@ -4642,7 +4824,31 @@
         <w:t xml:space="preserve"> and</w:t>
       </w:r>
       <w:r>
-        <w:t xml:space="preserve"> VILLAGE. Turbidity was measured at VILLAGE using a YSI 600OMS sonde with 6136 Turbidity Probe from February 2012 until it was damaged in May 2012. As a replacement, a CampbellSci OBS500 was then deployed at VILLAGE in March 2013 to March 2014, </w:t>
+        <w:t xml:space="preserve"> VILLAGE. Turbidity was measured at VILLAGE using </w:t>
+      </w:r>
+      <w:proofErr w:type="gramStart"/>
+      <w:r>
+        <w:t>a</w:t>
+      </w:r>
+      <w:proofErr w:type="gramEnd"/>
+      <w:r>
+        <w:t xml:space="preserve"> YSI 600OMS </w:t>
+      </w:r>
+      <w:proofErr w:type="spellStart"/>
+      <w:r>
+        <w:t>sonde</w:t>
+      </w:r>
+      <w:proofErr w:type="spellEnd"/>
+      <w:r>
+        <w:t xml:space="preserve"> with 6136 Turbidity Probe from February 2012 until it was damaged in May 2012. As a replacement, a </w:t>
+      </w:r>
+      <w:proofErr w:type="spellStart"/>
+      <w:r>
+        <w:t>CampbellSci</w:t>
+      </w:r>
+      <w:proofErr w:type="spellEnd"/>
+      <w:r>
+        <w:t xml:space="preserve"> OBS500 was then deployed at VILLAGE in March 2013 to March 2014, </w:t>
       </w:r>
       <w:r>
         <w:t xml:space="preserve">but </w:t>
@@ -4654,7 +4860,15 @@
         <w:t xml:space="preserve"> was recorded</w:t>
       </w:r>
       <w:r>
-        <w:t xml:space="preserve"> from August 2013 –January 2014 due to instrument malfunction. A new CampbellSci OBS500 was installed at VILLAGE from January to August, 2014. Turbidity was measured at FOREST using a Greenspan TS3000 turbidimeter from January 2012 to July 2012 when it was vandalized and destroyed. The YSI turbidimeter </w:t>
+        <w:t xml:space="preserve"> from August 2013 –January 2014 due to instrument malfunction. A new </w:t>
+      </w:r>
+      <w:proofErr w:type="spellStart"/>
+      <w:r>
+        <w:t>CampbellSci</w:t>
+      </w:r>
+      <w:proofErr w:type="spellEnd"/>
+      <w:r>
+        <w:t xml:space="preserve"> OBS500 was installed at VILLAGE from January to August, 2014. Turbidity was measured at FOREST using a Greenspan TS3000 turbidimeter from January 2012 to July 2012 when it was vandalized and destroyed. The YSI turbidimeter </w:t>
       </w:r>
       <w:r>
         <w:t>previously deployed at</w:t>
@@ -4704,12 +4918,12 @@
       <w:r>
         <w:t xml:space="preserve">). </w:t>
       </w:r>
-      <w:commentRangeEnd w:id="18"/>
+      <w:commentRangeEnd w:id="17"/>
       <w:r>
         <w:rPr>
           <w:rStyle w:val="CommentReference"/>
         </w:rPr>
-        <w:commentReference w:id="18"/>
+        <w:commentReference w:id="17"/>
       </w:r>
       <w:r>
         <w:t xml:space="preserve"> </w:t>
@@ -4756,7 +4970,7 @@
       <w:r>
         <w:t xml:space="preserve">Other sites were sampled opportunistically during storm events. </w:t>
       </w:r>
-      <w:commentRangeStart w:id="19"/>
+      <w:commentRangeStart w:id="18"/>
       <w:r>
         <w:rPr>
           <w:noProof/>
@@ -4821,26 +5035,26 @@
         </w:rPr>
         <w:t xml:space="preserve"> </w:t>
       </w:r>
+      <w:commentRangeEnd w:id="18"/>
+      <w:r>
+        <w:rPr>
+          <w:rStyle w:val="CommentReference"/>
+        </w:rPr>
+        <w:commentReference w:id="18"/>
+      </w:r>
+      <w:commentRangeStart w:id="19"/>
+      <w:r>
+        <w:rPr>
+          <w:noProof/>
+        </w:rPr>
+        <w:t xml:space="preserve">Three main sampling locations in Faga’alu are the focus in this analysis: 1) Upstream (FOREST)(n=55), 2) immediately downstream of the Quarry (QUARRY)(n=247), and 3) Downstream (VILLAGE)(n=155). </w:t>
+      </w:r>
       <w:commentRangeEnd w:id="19"/>
       <w:r>
         <w:rPr>
           <w:rStyle w:val="CommentReference"/>
         </w:rPr>
         <w:commentReference w:id="19"/>
-      </w:r>
-      <w:commentRangeStart w:id="20"/>
-      <w:r>
-        <w:rPr>
-          <w:noProof/>
-        </w:rPr>
-        <w:t xml:space="preserve">Three main sampling locations in Faga’alu are the focus in this analysis: 1) Upstream (FOREST)(n=55), 2) immediately downstream of the Quarry (QUARRY)(n=247), and 3) Downstream (VILLAGE)(n=155). </w:t>
-      </w:r>
-      <w:commentRangeEnd w:id="20"/>
-      <w:r>
-        <w:rPr>
-          <w:rStyle w:val="CommentReference"/>
-        </w:rPr>
-        <w:commentReference w:id="20"/>
       </w:r>
     </w:p>
     <w:p>
@@ -5225,7 +5439,11 @@
           </w:tcPr>
           <w:p>
             <w:r>
-              <w:t>where PE is the cumulative probable error for individual measured values (±%), E</w:t>
+              <w:t xml:space="preserve">where PE is the cumulative probable error for individual measured values (±%), </w:t>
+            </w:r>
+            <w:proofErr w:type="spellStart"/>
+            <w:r>
+              <w:t>E</w:t>
             </w:r>
             <w:r>
               <w:rPr>
@@ -5239,9 +5457,11 @@
               </w:rPr>
               <w:t>meas</w:t>
             </w:r>
+            <w:proofErr w:type="spellEnd"/>
             <w:r>
               <w:t xml:space="preserve"> = uncertainty in Q measurements (±%), </w:t>
             </w:r>
+            <w:proofErr w:type="spellStart"/>
             <w:r>
               <w:t>E</w:t>
             </w:r>
@@ -5257,11 +5477,16 @@
               </w:rPr>
               <w:t>meas</w:t>
             </w:r>
+            <w:proofErr w:type="spellEnd"/>
             <w:r>
               <w:t xml:space="preserve"> </w:t>
             </w:r>
             <w:r>
-              <w:t>= uncertainty in SSC measurements (± %), E</w:t>
+              <w:t xml:space="preserve">= uncertainty in SSC measurements (± %), </w:t>
+            </w:r>
+            <w:proofErr w:type="spellStart"/>
+            <w:r>
+              <w:t>E</w:t>
             </w:r>
             <w:r>
               <w:rPr>
@@ -5275,9 +5500,11 @@
               </w:rPr>
               <w:t>mod</w:t>
             </w:r>
+            <w:proofErr w:type="spellEnd"/>
             <w:r>
               <w:t xml:space="preserve"> = uncertainty in Q modeled by the Stage-Q relationship (RMSE, as ±% of the mean observed Q), </w:t>
             </w:r>
+            <w:proofErr w:type="spellStart"/>
             <w:r>
               <w:t>E</w:t>
             </w:r>
@@ -5293,6 +5520,7 @@
               </w:rPr>
               <w:t>mod</w:t>
             </w:r>
+            <w:proofErr w:type="spellEnd"/>
             <w:r>
               <w:t xml:space="preserve"> </w:t>
             </w:r>
@@ -5457,8 +5685,8 @@
       <w:r>
         <w:t xml:space="preserve">Annual precipitation measured at RG1 was 3,350mm and 3,443mm in 2012 and 2013 respectively. </w:t>
       </w:r>
+      <w:commentRangeStart w:id="20"/>
       <w:commentRangeStart w:id="21"/>
-      <w:commentRangeStart w:id="22"/>
       <w:r>
         <w:t xml:space="preserve">These annual rainfall amounts are approximately 73% of long-term </w:t>
       </w:r>
@@ -5468,6 +5696,13 @@
       <w:r>
         <w:t xml:space="preserve"> (PRISM) rainfall data (=4500-4800mm)</w:t>
       </w:r>
+      <w:commentRangeEnd w:id="20"/>
+      <w:r>
+        <w:rPr>
+          <w:rStyle w:val="CommentReference"/>
+        </w:rPr>
+        <w:commentReference w:id="20"/>
+      </w:r>
       <w:commentRangeEnd w:id="21"/>
       <w:r>
         <w:rPr>
@@ -5475,13 +5710,6 @@
         </w:rPr>
         <w:commentReference w:id="21"/>
       </w:r>
-      <w:commentRangeEnd w:id="22"/>
-      <w:r>
-        <w:rPr>
-          <w:rStyle w:val="CommentReference"/>
-        </w:rPr>
-        <w:commentReference w:id="22"/>
-      </w:r>
       <w:r>
         <w:t>(</w:t>
       </w:r>
@@ -5528,7 +5756,15 @@
         <w:t xml:space="preserve"> data </w:t>
       </w:r>
       <w:r>
-        <w:t>didn’t show any orographic relationship between RG1 and Wx, or RG1 and RG2, so precipitation was assumed to be homogenous over the watershed for all analyses</w:t>
+        <w:t xml:space="preserve">didn’t show any orographic relationship between RG1 and </w:t>
+      </w:r>
+      <w:proofErr w:type="spellStart"/>
+      <w:r>
+        <w:t>Wx</w:t>
+      </w:r>
+      <w:proofErr w:type="spellEnd"/>
+      <w:r>
+        <w:t>, or RG1 and RG2, so precipitation was assumed to be homogenous over the watershed for all analyses</w:t>
       </w:r>
       <w:r>
         <w:t>.</w:t>
@@ -5627,13 +5863,13 @@
         <w:rPr>
           <w:rStyle w:val="CommentReference"/>
         </w:rPr>
+        <w:commentReference w:id="22"/>
+      </w:r>
+      <w:r>
+        <w:rPr>
+          <w:rStyle w:val="CommentReference"/>
+        </w:rPr>
         <w:commentReference w:id="23"/>
-      </w:r>
-      <w:r>
-        <w:rPr>
-          <w:rStyle w:val="CommentReference"/>
-        </w:rPr>
-        <w:commentReference w:id="24"/>
       </w:r>
       <w:r>
         <w:t>The non</w:t>
@@ -5708,27 +5944,27 @@
       <w:r>
         <w:t>L/</w:t>
       </w:r>
+      <w:commentRangeStart w:id="24"/>
       <w:commentRangeStart w:id="25"/>
-      <w:commentRangeStart w:id="26"/>
       <w:r>
         <w:t>sec</w:t>
       </w:r>
+      <w:commentRangeEnd w:id="24"/>
+      <w:r>
+        <w:rPr>
+          <w:rStyle w:val="CommentReference"/>
+        </w:rPr>
+        <w:commentReference w:id="24"/>
+      </w:r>
       <w:commentRangeEnd w:id="25"/>
       <w:r>
+        <w:t xml:space="preserve">, VILLAGE: max </w:t>
+      </w:r>
+      <w:r>
         <w:rPr>
           <w:rStyle w:val="CommentReference"/>
         </w:rPr>
         <w:commentReference w:id="25"/>
-      </w:r>
-      <w:commentRangeEnd w:id="26"/>
-      <w:r>
-        <w:t xml:space="preserve">, VILLAGE: max </w:t>
-      </w:r>
-      <w:r>
-        <w:rPr>
-          <w:rStyle w:val="CommentReference"/>
-        </w:rPr>
-        <w:commentReference w:id="26"/>
       </w:r>
       <w:r>
         <w:t xml:space="preserve"> 101</w:t>
@@ -5751,59 +5987,66 @@
         <w:spacing w:after="120" w:line="240" w:lineRule="auto"/>
         <w:jc w:val="both"/>
       </w:pPr>
-      <w:commentRangeStart w:id="27"/>
-      <w:r>
-        <w:rPr>
-          <w:noProof/>
-        </w:rPr>
-        <w:drawing>
-          <wp:inline distT="0" distB="0" distL="0" distR="0" wp14:anchorId="7B8A9C98" wp14:editId="65037903">
-            <wp:extent cx="4333429" cy="2878119"/>
-            <wp:effectExtent l="0" t="0" r="0" b="0"/>
-            <wp:docPr id="2" name="Picture 2"/>
-            <wp:cNvGraphicFramePr>
-              <a:graphicFrameLocks xmlns:a="http://schemas.openxmlformats.org/drawingml/2006/main" noChangeAspect="1"/>
-            </wp:cNvGraphicFramePr>
-            <a:graphic xmlns:a="http://schemas.openxmlformats.org/drawingml/2006/main">
-              <a:graphicData uri="http://schemas.openxmlformats.org/drawingml/2006/picture">
-                <pic:pic xmlns:pic="http://schemas.openxmlformats.org/drawingml/2006/picture">
-                  <pic:nvPicPr>
-                    <pic:cNvPr id="1" name=""/>
-                    <pic:cNvPicPr/>
-                  </pic:nvPicPr>
-                  <pic:blipFill>
-                    <a:blip r:embed="rId11" cstate="print">
-                      <a:extLst>
-                        <a:ext uri="{28A0092B-C50C-407E-A947-70E740481C1C}">
-                          <a14:useLocalDpi xmlns:a14="http://schemas.microsoft.com/office/drawing/2010/main" val="0"/>
-                        </a:ext>
-                      </a:extLst>
-                    </a:blip>
-                    <a:stretch>
-                      <a:fillRect/>
-                    </a:stretch>
-                  </pic:blipFill>
-                  <pic:spPr>
-                    <a:xfrm>
-                      <a:off x="0" y="0"/>
-                      <a:ext cx="4333429" cy="2878119"/>
-                    </a:xfrm>
-                    <a:prstGeom prst="rect">
-                      <a:avLst/>
-                    </a:prstGeom>
-                  </pic:spPr>
-                </pic:pic>
-              </a:graphicData>
-            </a:graphic>
-          </wp:inline>
-        </w:drawing>
-      </w:r>
-      <w:commentRangeEnd w:id="27"/>
+      <w:r>
+        <w:object w:dxaOrig="8641" w:dyaOrig="4305" w14:anchorId="1768F31F">
+          <v:shapetype id="_x0000_t75" coordsize="21600,21600" o:spt="75" o:preferrelative="t" path="m@4@5l@4@11@9@11@9@5xe" filled="f" stroked="f">
+            <v:stroke joinstyle="miter"/>
+            <v:formulas>
+              <v:f eqn="if lineDrawn pixelLineWidth 0"/>
+              <v:f eqn="sum @0 1 0"/>
+              <v:f eqn="sum 0 0 @1"/>
+              <v:f eqn="prod @2 1 2"/>
+              <v:f eqn="prod @3 21600 pixelWidth"/>
+              <v:f eqn="prod @3 21600 pixelHeight"/>
+              <v:f eqn="sum @0 0 1"/>
+              <v:f eqn="prod @6 1 2"/>
+              <v:f eqn="prod @7 21600 pixelWidth"/>
+              <v:f eqn="sum @8 21600 0"/>
+              <v:f eqn="prod @7 21600 pixelHeight"/>
+              <v:f eqn="sum @10 21600 0"/>
+            </v:formulas>
+            <v:path o:extrusionok="f" gradientshapeok="t" o:connecttype="rect"/>
+            <o:lock v:ext="edit" aspectratio="t"/>
+          </v:shapetype>
+          <v:shape id="_x0000_i1025" type="#_x0000_t75" style="width:6in;height:215.25pt" o:ole="">
+            <v:imagedata r:id="rId11" o:title=""/>
+          </v:shape>
+          <o:OLEObject Type="Embed" ProgID="AcroExch.Document.7" ShapeID="_x0000_i1025" DrawAspect="Content" ObjectID="_1485258972" r:id="rId12"/>
+        </w:object>
+      </w:r>
       <w:r>
         <w:rPr>
           <w:rStyle w:val="CommentReference"/>
         </w:rPr>
-        <w:commentReference w:id="27"/>
+        <w:commentReference w:id="26"/>
+      </w:r>
+    </w:p>
+    <w:p>
+      <w:pPr>
+        <w:spacing w:after="120" w:line="240" w:lineRule="auto"/>
+        <w:jc w:val="both"/>
+      </w:pPr>
+      <w:r>
+        <w:object w:dxaOrig="8641" w:dyaOrig="4305" w14:anchorId="31BDC7BB">
+          <v:shape id="_x0000_i1026" type="#_x0000_t75" style="width:6in;height:215.25pt" o:ole="">
+            <v:imagedata r:id="rId13" o:title=""/>
+          </v:shape>
+          <o:OLEObject Type="Embed" ProgID="AcroExch.Document.7" ShapeID="_x0000_i1026" DrawAspect="Content" ObjectID="_1485258973" r:id="rId14"/>
+        </w:object>
+      </w:r>
+    </w:p>
+    <w:p>
+      <w:pPr>
+        <w:spacing w:after="120" w:line="240" w:lineRule="auto"/>
+        <w:jc w:val="both"/>
+      </w:pPr>
+      <w:r>
+        <w:object w:dxaOrig="8641" w:dyaOrig="6465" w14:anchorId="70BF4BEA">
+          <v:shape id="_x0000_i1027" type="#_x0000_t75" style="width:6in;height:323.25pt" o:ole="">
+            <v:imagedata r:id="rId15" o:title=""/>
+          </v:shape>
+          <o:OLEObject Type="Embed" ProgID="AcroExch.Document.7" ShapeID="_x0000_i1027" DrawAspect="Content" ObjectID="_1485258974" r:id="rId16"/>
+        </w:object>
       </w:r>
     </w:p>
     <w:p>
@@ -5822,7 +6065,7 @@
           <w:noProof/>
         </w:rPr>
       </w:pPr>
-      <w:commentRangeStart w:id="28"/>
+      <w:commentRangeStart w:id="27"/>
       <w:r>
         <w:rPr>
           <w:noProof/>
@@ -5895,12 +6138,12 @@
         </w:rPr>
         <w:t xml:space="preserve"> . </w:t>
       </w:r>
-      <w:commentRangeEnd w:id="28"/>
+      <w:commentRangeEnd w:id="27"/>
       <w:r>
         <w:rPr>
           <w:rStyle w:val="CommentReference"/>
         </w:rPr>
-        <w:commentReference w:id="28"/>
+        <w:commentReference w:id="27"/>
       </w:r>
       <w:r>
         <w:rPr>
@@ -6038,12 +6281,32 @@
         </w:rPr>
         <w:t>At FOREST, 33 samples (60%) were taken during stormflow conditions (Q_DAM&gt;54 L/sec), with mean SSC of 44 mg/L. At QUARRY, 127 samples (</w:t>
       </w:r>
+      <w:commentRangeStart w:id="28"/>
+      <w:r>
+        <w:rPr>
+          <w:noProof/>
+        </w:rPr>
+        <w:t>48%</w:t>
+      </w:r>
+      <w:commentRangeEnd w:id="28"/>
+      <w:r>
+        <w:rPr>
+          <w:rStyle w:val="CommentReference"/>
+        </w:rPr>
+        <w:commentReference w:id="28"/>
+      </w:r>
+      <w:r>
+        <w:rPr>
+          <w:noProof/>
+        </w:rPr>
+        <w:t xml:space="preserve"> of all samples) were taken during </w:t>
+      </w:r>
       <w:commentRangeStart w:id="29"/>
       <w:r>
         <w:rPr>
           <w:noProof/>
         </w:rPr>
-        <w:t>48%</w:t>
+        <w:t xml:space="preserve">stormflow conditions </w:t>
       </w:r>
       <w:commentRangeEnd w:id="29"/>
       <w:r>
@@ -6051,26 +6314,6 @@
           <w:rStyle w:val="CommentReference"/>
         </w:rPr>
         <w:commentReference w:id="29"/>
-      </w:r>
-      <w:r>
-        <w:rPr>
-          <w:noProof/>
-        </w:rPr>
-        <w:t xml:space="preserve"> of all samples) were taken during </w:t>
-      </w:r>
-      <w:commentRangeStart w:id="30"/>
-      <w:r>
-        <w:rPr>
-          <w:noProof/>
-        </w:rPr>
-        <w:t xml:space="preserve">stormflow conditions </w:t>
-      </w:r>
-      <w:commentRangeEnd w:id="30"/>
-      <w:r>
-        <w:rPr>
-          <w:rStyle w:val="CommentReference"/>
-        </w:rPr>
-        <w:commentReference w:id="30"/>
       </w:r>
       <w:r>
         <w:rPr>
@@ -6154,9 +6397,13 @@
         <w:ind w:firstLine="576"/>
         <w:jc w:val="both"/>
       </w:pPr>
-      <w:commentRangeStart w:id="31"/>
-      <w:r>
-        <w:t>Given the close proximity of the quarry to the stream, SSC downstream of the quarry can be highly influenced by mining activity. Prior to 2013, a common practice for removing fine sediment from crushed aggregate was to rinse it with water pumped from the stream. The fine sediment was discharged directly into the stream, causing high SSC during low discharges. While sheetwash erosion of the quarry during storms causes higher total sediment loading, the instantaneous SSC are lower due to dilution by stormflow. The practice of manually rinsing fine sediment from aggregate was discontinued in 2013, corresponding with a lack of high SSC grab samples during low discharges (</w:t>
+      <w:commentRangeStart w:id="30"/>
+      <w:r>
+        <w:t xml:space="preserve">Given the close proximity of the quarry to the stream, SSC downstream of the quarry can be highly influenced by mining activity. Prior to 2013, a common practice for removing fine sediment from crushed aggregate was to rinse it with water pumped from the stream. The fine sediment was discharged directly into the stream, causing high SSC during low discharges. While sheetwash erosion of the quarry during </w:t>
+      </w:r>
+      <w:r>
+        <w:lastRenderedPageBreak/>
+        <w:t>storms causes higher total sediment loading, the instantaneous SSC are lower due to dilution by stormflow. The practice of manually rinsing fine sediment from aggregate was discontinued in 2013, corresponding with a lack of high SSC grab samples during low discharges (</w:t>
       </w:r>
       <w:r>
         <w:fldChar w:fldCharType="begin"/>
@@ -6191,102 +6438,115 @@
       <w:r>
         <w:t>).</w:t>
       </w:r>
-      <w:commentRangeEnd w:id="31"/>
+      <w:commentRangeEnd w:id="30"/>
       <w:r>
         <w:rPr>
           <w:rStyle w:val="CommentReference"/>
         </w:rPr>
-        <w:commentReference w:id="31"/>
-      </w:r>
-    </w:p>
-    <w:p>
-      <w:pPr>
+        <w:commentReference w:id="30"/>
+      </w:r>
+    </w:p>
+    <w:p>
+      <w:pPr>
+        <w:keepNext/>
         <w:ind w:firstLine="576"/>
-        <w:rPr>
-          <w:noProof/>
-        </w:rPr>
-      </w:pPr>
-      <w:commentRangeStart w:id="32"/>
-      <w:commentRangeStart w:id="33"/>
-      <w:r>
-        <w:rPr>
-          <w:noProof/>
-        </w:rPr>
-        <w:lastRenderedPageBreak/>
-        <w:drawing>
-          <wp:inline distT="0" distB="0" distL="0" distR="0" wp14:anchorId="7DF831D7" wp14:editId="5B2D9105">
-            <wp:extent cx="4943475" cy="3384378"/>
-            <wp:effectExtent l="0" t="0" r="0" b="6985"/>
-            <wp:docPr id="4" name="Picture 4"/>
-            <wp:cNvGraphicFramePr>
-              <a:graphicFrameLocks xmlns:a="http://schemas.openxmlformats.org/drawingml/2006/main" noChangeAspect="1"/>
-            </wp:cNvGraphicFramePr>
-            <a:graphic xmlns:a="http://schemas.openxmlformats.org/drawingml/2006/main">
-              <a:graphicData uri="http://schemas.openxmlformats.org/drawingml/2006/picture">
-                <pic:pic xmlns:pic="http://schemas.openxmlformats.org/drawingml/2006/picture">
-                  <pic:nvPicPr>
-                    <pic:cNvPr id="4" name="SSC Boxplots.png"/>
-                    <pic:cNvPicPr/>
-                  </pic:nvPicPr>
-                  <pic:blipFill>
-                    <a:blip r:embed="rId12">
-                      <a:extLst>
-                        <a:ext uri="{28A0092B-C50C-407E-A947-70E740481C1C}">
-                          <a14:useLocalDpi xmlns:a14="http://schemas.microsoft.com/office/drawing/2010/main" val="0"/>
-                        </a:ext>
-                      </a:extLst>
-                    </a:blip>
-                    <a:stretch>
-                      <a:fillRect/>
-                    </a:stretch>
-                  </pic:blipFill>
-                  <pic:spPr bwMode="auto">
-                    <a:xfrm>
-                      <a:off x="0" y="0"/>
-                      <a:ext cx="4952340" cy="3390447"/>
-                    </a:xfrm>
-                    <a:prstGeom prst="rect">
-                      <a:avLst/>
-                    </a:prstGeom>
-                    <a:ln>
-                      <a:noFill/>
-                    </a:ln>
-                    <a:extLst>
-                      <a:ext uri="{53640926-AAD7-44D8-BBD7-CCE9431645EC}">
-                        <a14:shadowObscured xmlns:a14="http://schemas.microsoft.com/office/drawing/2010/main"/>
-                      </a:ext>
-                    </a:extLst>
-                  </pic:spPr>
-                </pic:pic>
-              </a:graphicData>
-            </a:graphic>
-          </wp:inline>
-        </w:drawing>
-      </w:r>
-      <w:commentRangeEnd w:id="32"/>
-      <w:commentRangeEnd w:id="33"/>
+        <w:jc w:val="both"/>
+      </w:pPr>
+      <w:r>
+        <w:object w:dxaOrig="6481" w:dyaOrig="4305" w14:anchorId="47B512CF">
+          <v:shape id="_x0000_i1029" type="#_x0000_t75" style="width:324pt;height:215.25pt" o:ole="">
+            <v:imagedata r:id="rId17" o:title=""/>
+          </v:shape>
+          <o:OLEObject Type="Embed" ProgID="AcroExch.Document.7" ShapeID="_x0000_i1029" DrawAspect="Content" ObjectID="_1485258975" r:id="rId18"/>
+        </w:object>
+      </w:r>
+    </w:p>
+    <w:p>
+      <w:pPr>
+        <w:pStyle w:val="Caption"/>
+        <w:jc w:val="both"/>
+      </w:pPr>
+      <w:r>
+        <w:t xml:space="preserve">Figure </w:t>
+      </w:r>
+      <w:fldSimple w:instr=" SEQ Figure \* ARABIC ">
+        <w:r>
+          <w:rPr>
+            <w:noProof/>
+          </w:rPr>
+          <w:t>3</w:t>
+        </w:r>
+      </w:fldSimple>
+      <w:r>
+        <w:t>. SSC boxplots, STORMFLOW  ONLY, NO AUTOSAMPLER</w:t>
+      </w:r>
+      <w:bookmarkStart w:id="31" w:name="_GoBack"/>
+      <w:bookmarkEnd w:id="31"/>
+    </w:p>
+    <w:p>
+      <w:pPr>
+        <w:keepNext/>
+        <w:ind w:firstLine="576"/>
+        <w:jc w:val="both"/>
+      </w:pPr>
+      <w:r>
+        <w:object w:dxaOrig="8641" w:dyaOrig="4305" w14:anchorId="716D6216">
+          <v:shape id="_x0000_i1028" type="#_x0000_t75" style="width:6in;height:215.25pt" o:ole="">
+            <v:imagedata r:id="rId19" o:title=""/>
+          </v:shape>
+          <o:OLEObject Type="Embed" ProgID="AcroExch.Document.7" ShapeID="_x0000_i1028" DrawAspect="Content" ObjectID="_1485258976" r:id="rId20"/>
+        </w:object>
+      </w:r>
+    </w:p>
+    <w:p>
+      <w:pPr>
+        <w:pStyle w:val="Caption"/>
+        <w:jc w:val="both"/>
+      </w:pPr>
+      <w:r>
+        <w:t xml:space="preserve">Figure </w:t>
+      </w:r>
+      <w:fldSimple w:instr=" SEQ Figure \* ARABIC ">
+        <w:r>
+          <w:rPr>
+            <w:noProof/>
+          </w:rPr>
+          <w:t>4</w:t>
+        </w:r>
+      </w:fldSimple>
+      <w:r>
+        <w:t>. Discharge-Concentration INCLUDES BASEFLOW AND AUTOSAMPLER</w:t>
+      </w:r>
+    </w:p>
+    <w:p>
+      <w:pPr>
+        <w:ind w:firstLine="576"/>
+        <w:rPr>
+          <w:noProof/>
+        </w:rPr>
+      </w:pPr>
       <w:r>
         <w:rPr>
           <w:rStyle w:val="CommentReference"/>
         </w:rPr>
+        <w:commentReference w:id="32"/>
+      </w:r>
+      <w:r>
+        <w:rPr>
+          <w:rStyle w:val="CommentReference"/>
+        </w:rPr>
         <w:commentReference w:id="33"/>
       </w:r>
       <w:r>
         <w:rPr>
+          <w:noProof/>
+        </w:rPr>
+        <w:t xml:space="preserve"> </w:t>
+      </w:r>
+      <w:r>
+        <w:rPr>
           <w:rStyle w:val="CommentReference"/>
         </w:rPr>
-        <w:commentReference w:id="32"/>
-      </w:r>
-      <w:r>
-        <w:rPr>
-          <w:noProof/>
-        </w:rPr>
-        <w:t xml:space="preserve"> </w:t>
-      </w:r>
-      <w:r>
-        <w:rPr>
-          <w:rStyle w:val="CommentReference"/>
-        </w:rPr>
         <w:commentReference w:id="34"/>
       </w:r>
     </w:p>
@@ -6297,54 +6557,6 @@
           <w:noProof/>
         </w:rPr>
       </w:pPr>
-      <w:commentRangeStart w:id="35"/>
-      <w:r>
-        <w:rPr>
-          <w:noProof/>
-        </w:rPr>
-        <w:drawing>
-          <wp:inline distT="0" distB="0" distL="0" distR="0" wp14:anchorId="3B20B9AE" wp14:editId="311AC2B5">
-            <wp:extent cx="5943600" cy="3359150"/>
-            <wp:effectExtent l="0" t="0" r="0" b="0"/>
-            <wp:docPr id="9" name="Picture 9"/>
-            <wp:cNvGraphicFramePr>
-              <a:graphicFrameLocks xmlns:a="http://schemas.openxmlformats.org/drawingml/2006/main" noChangeAspect="1"/>
-            </wp:cNvGraphicFramePr>
-            <a:graphic xmlns:a="http://schemas.openxmlformats.org/drawingml/2006/main">
-              <a:graphicData uri="http://schemas.openxmlformats.org/drawingml/2006/picture">
-                <pic:pic xmlns:pic="http://schemas.openxmlformats.org/drawingml/2006/picture">
-                  <pic:nvPicPr>
-                    <pic:cNvPr id="9" name="Discharge Concentration.png"/>
-                    <pic:cNvPicPr/>
-                  </pic:nvPicPr>
-                  <pic:blipFill>
-                    <a:blip r:embed="rId13">
-                      <a:extLst>
-                        <a:ext uri="{28A0092B-C50C-407E-A947-70E740481C1C}">
-                          <a14:useLocalDpi xmlns:a14="http://schemas.microsoft.com/office/drawing/2010/main" val="0"/>
-                        </a:ext>
-                      </a:extLst>
-                    </a:blip>
-                    <a:stretch>
-                      <a:fillRect/>
-                    </a:stretch>
-                  </pic:blipFill>
-                  <pic:spPr>
-                    <a:xfrm>
-                      <a:off x="0" y="0"/>
-                      <a:ext cx="5943600" cy="3359150"/>
-                    </a:xfrm>
-                    <a:prstGeom prst="rect">
-                      <a:avLst/>
-                    </a:prstGeom>
-                  </pic:spPr>
-                </pic:pic>
-              </a:graphicData>
-            </a:graphic>
-          </wp:inline>
-        </w:drawing>
-      </w:r>
-      <w:commentRangeEnd w:id="35"/>
       <w:r>
         <w:rPr>
           <w:rStyle w:val="CommentReference"/>
@@ -6407,7 +6619,7 @@
                     <pic:cNvPicPr/>
                   </pic:nvPicPr>
                   <pic:blipFill>
-                    <a:blip r:embed="rId14">
+                    <a:blip r:embed="rId21">
                       <a:extLst>
                         <a:ext uri="{28A0092B-C50C-407E-A947-70E740481C1C}">
                           <a14:useLocalDpi xmlns:a14="http://schemas.microsoft.com/office/drawing/2010/main" val="0"/>
@@ -6518,7 +6730,7 @@
                     <pic:cNvPicPr/>
                   </pic:nvPicPr>
                   <pic:blipFill>
-                    <a:blip r:embed="rId15" cstate="print">
+                    <a:blip r:embed="rId22" cstate="print">
                       <a:extLst>
                         <a:ext uri="{28A0092B-C50C-407E-A947-70E740481C1C}">
                           <a14:useLocalDpi xmlns:a14="http://schemas.microsoft.com/office/drawing/2010/main" val="0"/>
@@ -6553,24 +6765,14 @@
       <w:r>
         <w:t xml:space="preserve">Figure </w:t>
       </w:r>
-      <w:r>
-        <w:fldChar w:fldCharType="begin"/>
-      </w:r>
-      <w:r>
-        <w:instrText xml:space="preserve"> SEQ Figure \* ARABIC </w:instrText>
-      </w:r>
-      <w:r>
-        <w:fldChar w:fldCharType="separate"/>
-      </w:r>
-      <w:r>
-        <w:rPr>
-          <w:noProof/>
-        </w:rPr>
-        <w:t>3</w:t>
-      </w:r>
-      <w:r>
-        <w:fldChar w:fldCharType="end"/>
-      </w:r>
+      <w:fldSimple w:instr=" SEQ Figure \* ARABIC ">
+        <w:r>
+          <w:rPr>
+            <w:noProof/>
+          </w:rPr>
+          <w:t>5</w:t>
+        </w:r>
+      </w:fldSimple>
       <w:r>
         <w:t>. Example of a storm</w:t>
       </w:r>
@@ -6643,7 +6845,11 @@
         <w:fldChar w:fldCharType="end"/>
       </w:r>
       <w:r>
-        <w:t>). SSY from the LOWER watershed (SSY</w:t>
+        <w:t>). SSY from the LOWER watershed (</w:t>
+      </w:r>
+      <w:proofErr w:type="spellStart"/>
+      <w:r>
+        <w:t>SSY</w:t>
       </w:r>
       <w:r>
         <w:rPr>
@@ -6651,8 +6857,13 @@
         </w:rPr>
         <w:t>Lower</w:t>
       </w:r>
-      <w:r>
-        <w:t>) was calculated by subtracting SSY measured at FOREST from SSY measured at VILLAGE (SSY</w:t>
+      <w:proofErr w:type="spellEnd"/>
+      <w:r>
+        <w:t>) was calculated by subtracting SSY measured at FOREST from SSY measured at VILLAGE (</w:t>
+      </w:r>
+      <w:proofErr w:type="spellStart"/>
+      <w:r>
+        <w:t>SSY</w:t>
       </w:r>
       <w:r>
         <w:rPr>
@@ -6660,6 +6871,7 @@
         </w:rPr>
         <w:t>Lower</w:t>
       </w:r>
+      <w:proofErr w:type="spellEnd"/>
       <w:r>
         <w:t xml:space="preserve"> = SSY</w:t>
       </w:r>
@@ -6697,7 +6909,11 @@
         <w:t>UPPER</w:t>
       </w:r>
       <w:r>
-        <w:t>) accounted for an average of 17% of Total Sediment Loading to the Bay, while sediment yield from the Lower watershed (SSY</w:t>
+        <w:t>) accounted for an average of 17% of Total Sediment Loading to the Bay, while sediment yield from the Lower watershed (</w:t>
+      </w:r>
+      <w:proofErr w:type="spellStart"/>
+      <w:r>
+        <w:t>SSY</w:t>
       </w:r>
       <w:r>
         <w:rPr>
@@ -6705,8 +6921,13 @@
         </w:rPr>
         <w:t>Lower</w:t>
       </w:r>
-      <w:r>
-        <w:t>) accounted for an average of 83% of Total Sediment Loading (SSY</w:t>
+      <w:proofErr w:type="spellEnd"/>
+      <w:r>
+        <w:t>) accounted for an average of 83% of Total Sediment Loading (</w:t>
+      </w:r>
+      <w:proofErr w:type="spellStart"/>
+      <w:r>
+        <w:t>SSY</w:t>
       </w:r>
       <w:r>
         <w:rPr>
@@ -6714,6 +6935,7 @@
         </w:rPr>
         <w:t>Total</w:t>
       </w:r>
+      <w:proofErr w:type="spellEnd"/>
       <w:r>
         <w:t>) (</w:t>
       </w:r>
@@ -6843,7 +7065,15 @@
         <w:t xml:space="preserve"> </w:t>
       </w:r>
       <w:r>
-        <w:t xml:space="preserve">coefficients were highest for Qmax for all three watersheds in Faga’alu. Some predictors were highly correlated for a single watershed but not the others, like Qsum for the UPPER watershed. EI was the least correlated with SSY. </w:t>
+        <w:t xml:space="preserve">coefficients were highest for Qmax for all three watersheds in Faga’alu. Some predictors were highly correlated for a single watershed but not the others, like </w:t>
+      </w:r>
+      <w:proofErr w:type="spellStart"/>
+      <w:r>
+        <w:t>Qsum</w:t>
+      </w:r>
+      <w:proofErr w:type="spellEnd"/>
+      <w:r>
+        <w:t xml:space="preserve"> for the UPPER watershed. EI was the least correlated with SSY. </w:t>
       </w:r>
     </w:p>
     <w:p>
@@ -6874,7 +7104,31 @@
         <w:commentReference w:id="40"/>
       </w:r>
       <w:r>
-        <w:t>. The exception was significantly higher Spearman’s correlation coefficient for Psum for the TOTAL watershed Spearman’s=0.84 vs. Pearson’s=0.70). Pearson correlation coefficients were highest overall for Psum and Qmax, indicating these were significantly correlated with event SSY. Qsum showed high correlation with SSY for the UPPER watershed but not the LOWER or TOTAL watershed.</w:t>
+        <w:t xml:space="preserve">. The exception was significantly higher Spearman’s correlation coefficient for </w:t>
+      </w:r>
+      <w:proofErr w:type="spellStart"/>
+      <w:r>
+        <w:t>Psum</w:t>
+      </w:r>
+      <w:proofErr w:type="spellEnd"/>
+      <w:r>
+        <w:t xml:space="preserve"> for the TOTAL watershed Spearman’s=0.84 vs. Pearson’s=0.70). Pearson correlation coefficients were highest overall for </w:t>
+      </w:r>
+      <w:proofErr w:type="spellStart"/>
+      <w:r>
+        <w:t>Psum</w:t>
+      </w:r>
+      <w:proofErr w:type="spellEnd"/>
+      <w:r>
+        <w:t xml:space="preserve"> and Qmax, indicating these were significantly correlated with event SSY. </w:t>
+      </w:r>
+      <w:proofErr w:type="spellStart"/>
+      <w:r>
+        <w:t>Qsum</w:t>
+      </w:r>
+      <w:proofErr w:type="spellEnd"/>
+      <w:r>
+        <w:t xml:space="preserve"> showed high correlation with SSY for the UPPER watershed but not the LOWER or TOTAL watershed.</w:t>
       </w:r>
     </w:p>
     <w:p>
@@ -6883,13 +7137,29 @@
         <w:jc w:val="both"/>
       </w:pPr>
       <w:r>
-        <w:t>The Pearson correlation coefficients for the UPPER watershed are slightly higher for discharge-related predictors (especially Qsum)</w:t>
+        <w:t xml:space="preserve">The Pearson correlation coefficients for the UPPER watershed are slightly higher for discharge-related predictors (especially </w:t>
+      </w:r>
+      <w:proofErr w:type="spellStart"/>
+      <w:r>
+        <w:t>Qsum</w:t>
+      </w:r>
+      <w:proofErr w:type="spellEnd"/>
+      <w:r>
+        <w:t>)</w:t>
       </w:r>
       <w:r>
         <w:t xml:space="preserve"> </w:t>
       </w:r>
       <w:r>
-        <w:t xml:space="preserve">and lower for precipitation-type predictors (Psum and EI30) than for the LOWER watershed. </w:t>
+        <w:t>and lower for precipitation-type predictors (</w:t>
+      </w:r>
+      <w:proofErr w:type="spellStart"/>
+      <w:r>
+        <w:t>Psum</w:t>
+      </w:r>
+      <w:proofErr w:type="spellEnd"/>
+      <w:r>
+        <w:t xml:space="preserve"> and EI30) than for the LOWER watershed. </w:t>
       </w:r>
       <w:commentRangeStart w:id="41"/>
       <w:r>
@@ -6907,7 +7177,15 @@
       </w:r>
       <w:r>
         <w:lastRenderedPageBreak/>
-        <w:t xml:space="preserve">precipitation events, which can be deposited in lobes on the streambanks and entrained at high discharges during later events. Qmax may be a promising predictor that integrates these processes. </w:t>
+        <w:t xml:space="preserve">precipitation events, which can be deposited in lobes on the </w:t>
+      </w:r>
+      <w:proofErr w:type="spellStart"/>
+      <w:r>
+        <w:t>streambanks</w:t>
+      </w:r>
+      <w:proofErr w:type="spellEnd"/>
+      <w:r>
+        <w:t xml:space="preserve"> and entrained at high discharges during later events. Qmax may be a promising predictor that integrates these processes. </w:t>
       </w:r>
     </w:p>
     <w:p>
@@ -7160,7 +7438,7 @@
                     <pic:cNvPicPr/>
                   </pic:nvPicPr>
                   <pic:blipFill>
-                    <a:blip r:embed="rId16">
+                    <a:blip r:embed="rId23">
                       <a:extLst>
                         <a:ext uri="{28A0092B-C50C-407E-A947-70E740481C1C}">
                           <a14:useLocalDpi xmlns:a14="http://schemas.microsoft.com/office/drawing/2010/main" val="0"/>
@@ -7396,7 +7674,7 @@
                     <pic:cNvPicPr/>
                   </pic:nvPicPr>
                   <pic:blipFill>
-                    <a:blip r:embed="rId17">
+                    <a:blip r:embed="rId24">
                       <a:extLst>
                         <a:ext uri="{28A0092B-C50C-407E-A947-70E740481C1C}">
                           <a14:useLocalDpi xmlns:a14="http://schemas.microsoft.com/office/drawing/2010/main" val="0"/>
@@ -7428,13 +7706,13 @@
         <w:rPr>
           <w:rStyle w:val="CommentReference"/>
         </w:rPr>
+        <w:commentReference w:id="45"/>
+      </w:r>
+      <w:r>
+        <w:rPr>
+          <w:rStyle w:val="CommentReference"/>
+        </w:rPr>
         <w:commentReference w:id="46"/>
-      </w:r>
-      <w:r>
-        <w:rPr>
-          <w:rStyle w:val="CommentReference"/>
-        </w:rPr>
-        <w:commentReference w:id="45"/>
       </w:r>
     </w:p>
     <w:p>
@@ -7444,7 +7722,23 @@
       </w:pPr>
       <w:commentRangeStart w:id="47"/>
       <w:r>
-        <w:t xml:space="preserve">Several researchers have attempted to explain the difference in α (intercept) and β (slope) coefficients according to watershed characteristics. A sediment rating curve (Q-SSC) is considered a ‘black box’ model, and the α and β coefficients have no physical meaning. However, some physical interpretation has been ascribed to them, with the α coefficient representing an erosion severity index, and the β coefficient representing the erosive power of the river. High α values suggest high availability of easily eroded sediment sources in the watershed, and high β values suggest that a small change in stream discharge leads to a large increase in sediment load due to the erosive power of the river or the extent that new sediment sources become available as discharge increases </w:t>
+        <w:t xml:space="preserve">Several researchers have attempted to explain the difference in α (intercept) and β (slope) coefficients according to watershed characteristics. A sediment rating curve (Q-SSC) is considered a ‘black box’ model, and </w:t>
+      </w:r>
+      <w:proofErr w:type="gramStart"/>
+      <w:r>
+        <w:t>the α</w:t>
+      </w:r>
+      <w:proofErr w:type="gramEnd"/>
+      <w:r>
+        <w:t xml:space="preserve"> and β coefficients have no physical meaning. However, some physical interpretation has been ascribed to them, with </w:t>
+      </w:r>
+      <w:proofErr w:type="gramStart"/>
+      <w:r>
+        <w:t>the α</w:t>
+      </w:r>
+      <w:proofErr w:type="gramEnd"/>
+      <w:r>
+        <w:t xml:space="preserve"> coefficient representing an erosion severity index, and the β coefficient representing the erosive power of the river. High α values suggest high availability of easily eroded sediment sources in the watershed, and high β values suggest that a small change in stream discharge leads to a large increase in sediment load due to the erosive power of the river or the extent that new sediment sources become available as discharge increases </w:t>
       </w:r>
       <w:r>
         <w:rPr>
@@ -7601,7 +7895,15 @@
         <w:fldChar w:fldCharType="end"/>
       </w:r>
       <w:r>
-        <w:t xml:space="preserve"> hypothesized that variability in α (the intercept) was a function of sediment availability and erodibility in watersheds, but </w:t>
+        <w:t xml:space="preserve"> hypothesized that variability in α (the intercept) was a function of sediment availability and </w:t>
+      </w:r>
+      <w:proofErr w:type="spellStart"/>
+      <w:r>
+        <w:t>erodibility</w:t>
+      </w:r>
+      <w:proofErr w:type="spellEnd"/>
+      <w:r>
+        <w:t xml:space="preserve"> in watersheds, but </w:t>
       </w:r>
       <w:r>
         <w:fldChar w:fldCharType="begin" w:fldLock="1"/>
@@ -7815,7 +8117,15 @@
         <w:annotationRef/>
       </w:r>
       <w:r>
-        <w:t>Define “streamflow pattern”.  Total annual Q?  peaks?</w:t>
+        <w:t xml:space="preserve">Define “streamflow pattern”.  Total annual Q?  </w:t>
+      </w:r>
+      <w:proofErr w:type="gramStart"/>
+      <w:r>
+        <w:t>peaks</w:t>
+      </w:r>
+      <w:proofErr w:type="gramEnd"/>
+      <w:r>
+        <w:t>?</w:t>
       </w:r>
     </w:p>
   </w:comment>
@@ -7847,7 +8157,15 @@
         <w:annotationRef/>
       </w:r>
       <w:r>
-        <w:t>Needs to be b&amp;w?</w:t>
+        <w:t xml:space="preserve">Needs to be </w:t>
+      </w:r>
+      <w:proofErr w:type="spellStart"/>
+      <w:r>
+        <w:t>b&amp;w</w:t>
+      </w:r>
+      <w:proofErr w:type="spellEnd"/>
+      <w:r>
+        <w:t>?</w:t>
       </w:r>
     </w:p>
   </w:comment>
@@ -7879,11 +8197,19 @@
         <w:annotationRef/>
       </w:r>
       <w:r>
-        <w:t>I would remove the matafao station from the map and this paragraph.  You still have three locations, though, RG1 RG2 and the weather station.</w:t>
+        <w:t xml:space="preserve">I would remove the </w:t>
+      </w:r>
+      <w:proofErr w:type="spellStart"/>
+      <w:r>
+        <w:t>matafao</w:t>
+      </w:r>
+      <w:proofErr w:type="spellEnd"/>
+      <w:r>
+        <w:t xml:space="preserve"> station from the map and this paragraph.  You still have three locations, though, RG1 RG2 and the weather station.</w:t>
       </w:r>
     </w:p>
   </w:comment>
-  <w:comment w:id="17" w:author="Geography" w:date="2014-05-18T15:21:00Z" w:initials="G">
+  <w:comment w:id="16" w:author="Geography" w:date="2014-05-18T15:21:00Z" w:initials="G">
     <w:p>
       <w:pPr>
         <w:pStyle w:val="CommentText"/>
@@ -7895,11 +8221,43 @@
         <w:annotationRef/>
       </w:r>
       <w:r>
-        <w:t>It’s not clear to me how Manning’s and Winflume were used in the final rating curve.  Did you use them to estimate high discharges?  How were the field measuremetns and model estimates combined?  How did you decide which one to use?</w:t>
+        <w:t xml:space="preserve">It’s not clear to me how Manning’s and </w:t>
+      </w:r>
+      <w:proofErr w:type="spellStart"/>
+      <w:r>
+        <w:t>Winflume</w:t>
+      </w:r>
+      <w:proofErr w:type="spellEnd"/>
+      <w:r>
+        <w:t xml:space="preserve"> were used in the final rating curve.  Did you use them to estimate high discharges?  How were the field </w:t>
+      </w:r>
+      <w:proofErr w:type="spellStart"/>
+      <w:r>
+        <w:t>measuremetns</w:t>
+      </w:r>
+      <w:proofErr w:type="spellEnd"/>
+      <w:r>
+        <w:t xml:space="preserve"> and model estimates combined?  How did you decide which one to use?</w:t>
       </w:r>
     </w:p>
   </w:comment>
-  <w:comment w:id="18" w:author="Geography" w:date="2014-05-18T15:50:00Z" w:initials="G">
+  <w:comment w:id="17" w:author="Geography" w:date="2014-05-18T15:50:00Z" w:initials="G">
+    <w:p>
+      <w:pPr>
+        <w:pStyle w:val="CommentText"/>
+      </w:pPr>
+      <w:r>
+        <w:rPr>
+          <w:rStyle w:val="CommentReference"/>
+        </w:rPr>
+        <w:annotationRef/>
+      </w:r>
+      <w:r>
+        <w:t>Methods!</w:t>
+      </w:r>
+    </w:p>
+  </w:comment>
+  <w:comment w:id="18" w:author="Geography" w:date="2014-05-18T15:31:00Z" w:initials="G">
     <w:p>
       <w:pPr>
         <w:pStyle w:val="CommentText"/>
@@ -7926,12 +8284,17 @@
         </w:rPr>
         <w:annotationRef/>
       </w:r>
-      <w:r>
-        <w:t>Methods!</w:t>
+      <w:proofErr w:type="spellStart"/>
+      <w:r>
+        <w:t>Methdos</w:t>
+      </w:r>
+      <w:proofErr w:type="spellEnd"/>
+      <w:r>
+        <w:t>.</w:t>
       </w:r>
     </w:p>
   </w:comment>
-  <w:comment w:id="20" w:author="Geography" w:date="2014-05-18T15:31:00Z" w:initials="G">
+  <w:comment w:id="20" w:author="Geography" w:date="2014-05-18T15:29:00Z" w:initials="G">
     <w:p>
       <w:pPr>
         <w:pStyle w:val="CommentText"/>
@@ -7943,11 +8306,19 @@
         <w:annotationRef/>
       </w:r>
       <w:r>
-        <w:t>Methdos.</w:t>
+        <w:t xml:space="preserve">At the same PRISM grid cell?  </w:t>
+      </w:r>
+      <w:proofErr w:type="spellStart"/>
+      <w:r>
+        <w:t>ASamoa</w:t>
+      </w:r>
+      <w:proofErr w:type="spellEnd"/>
+      <w:r>
+        <w:t xml:space="preserve"> has PRISM data?</w:t>
       </w:r>
     </w:p>
   </w:comment>
-  <w:comment w:id="21" w:author="Geography" w:date="2014-05-18T15:29:00Z" w:initials="G">
+  <w:comment w:id="21" w:author="Alex Messina" w:date="2014-05-19T14:35:00Z" w:initials="AM">
     <w:p>
       <w:pPr>
         <w:pStyle w:val="CommentText"/>
@@ -7959,11 +8330,11 @@
         <w:annotationRef/>
       </w:r>
       <w:r>
-        <w:t>At the same PRISM grid cell?  ASamoa has PRISM data?</w:t>
+        <w:t>According to Craig (2009) map in Fig 1. I can’t seem to find the same data anywhere else online</w:t>
       </w:r>
     </w:p>
   </w:comment>
-  <w:comment w:id="22" w:author="Alex Messina" w:date="2014-05-19T14:35:00Z" w:initials="AM">
+  <w:comment w:id="22" w:author="Geography" w:date="2014-05-18T08:10:00Z" w:initials="G">
     <w:p>
       <w:pPr>
         <w:pStyle w:val="CommentText"/>
@@ -7975,11 +8346,19 @@
         <w:annotationRef/>
       </w:r>
       <w:r>
-        <w:t>According to Craig (2009) map in Fig 1. I can’t seem to find the same data anywhere else online</w:t>
+        <w:t xml:space="preserve">Why do you need to fit a log-linear relationship if you could just use Manning’s or </w:t>
+      </w:r>
+      <w:proofErr w:type="spellStart"/>
+      <w:r>
+        <w:t>winflume</w:t>
+      </w:r>
+      <w:proofErr w:type="spellEnd"/>
+      <w:r>
+        <w:t xml:space="preserve"> calibrated to the measurements?</w:t>
       </w:r>
     </w:p>
   </w:comment>
-  <w:comment w:id="23" w:author="Geography" w:date="2014-05-18T08:10:00Z" w:initials="G">
+  <w:comment w:id="23" w:author="Alex Messina" w:date="2014-05-19T15:35:00Z" w:initials="AM">
     <w:p>
       <w:pPr>
         <w:pStyle w:val="CommentText"/>
@@ -7991,11 +8370,11 @@
         <w:annotationRef/>
       </w:r>
       <w:r>
-        <w:t>Why do you need to fit a log-linear relationship if you could just use Manning’s or winflume calibrated to the measurements?</w:t>
+        <w:t>I don’t know. It’s what other studies do?</w:t>
       </w:r>
     </w:p>
   </w:comment>
-  <w:comment w:id="24" w:author="Alex Messina" w:date="2014-05-19T15:35:00Z" w:initials="AM">
+  <w:comment w:id="24" w:author="Geography" w:date="2014-05-18T08:10:00Z" w:initials="G">
     <w:p>
       <w:pPr>
         <w:pStyle w:val="CommentText"/>
@@ -8007,11 +8386,19 @@
         <w:annotationRef/>
       </w:r>
       <w:r>
-        <w:t>I don’t know. It’s what other studies do?</w:t>
+        <w:t xml:space="preserve">Need more here about how the final rating curve was selected.  Why was the </w:t>
+      </w:r>
+      <w:proofErr w:type="spellStart"/>
+      <w:r>
+        <w:t>WinFlume</w:t>
+      </w:r>
+      <w:proofErr w:type="spellEnd"/>
+      <w:r>
+        <w:t xml:space="preserve"> curve selected for FOREST even if it doesn’t match the measurements (Figure 5b)?</w:t>
       </w:r>
     </w:p>
   </w:comment>
-  <w:comment w:id="25" w:author="Geography" w:date="2014-05-18T08:10:00Z" w:initials="G">
+  <w:comment w:id="25" w:author="Alex Messina" w:date="2014-05-19T15:42:00Z" w:initials="AM">
     <w:p>
       <w:pPr>
         <w:pStyle w:val="CommentText"/>
@@ -8023,11 +8410,19 @@
         <w:annotationRef/>
       </w:r>
       <w:r>
-        <w:t>Need more here about how the final rating curve was selected.  Why was the WinFlume curve selected for FOREST even if it doesn’t match the measurements (Figure 5b)?</w:t>
+        <w:t xml:space="preserve">I used </w:t>
+      </w:r>
+      <w:proofErr w:type="spellStart"/>
+      <w:r>
+        <w:t>WinFlume</w:t>
+      </w:r>
+      <w:proofErr w:type="spellEnd"/>
+      <w:r>
+        <w:t xml:space="preserve"> because it was the only option. I tried HECRAS but couldn’t get it to work</w:t>
       </w:r>
     </w:p>
   </w:comment>
-  <w:comment w:id="26" w:author="Alex Messina" w:date="2014-05-19T15:42:00Z" w:initials="AM">
+  <w:comment w:id="26" w:author="Alex Messina" w:date="2015-01-28T08:32:00Z" w:initials="AM">
     <w:p>
       <w:pPr>
         <w:pStyle w:val="CommentText"/>
@@ -8039,11 +8434,11 @@
         <w:annotationRef/>
       </w:r>
       <w:r>
-        <w:t>I used WinFlume because it was the only option. I tried HECRAS but couldn’t get it to work</w:t>
+        <w:t>Need to finalize figure and change to PDF</w:t>
       </w:r>
     </w:p>
   </w:comment>
-  <w:comment w:id="27" w:author="Alex Messina" w:date="2015-01-28T08:32:00Z" w:initials="AM">
+  <w:comment w:id="27" w:author="Geography" w:date="2014-05-18T15:31:00Z" w:initials="G">
     <w:p>
       <w:pPr>
         <w:pStyle w:val="CommentText"/>
@@ -8055,11 +8450,11 @@
         <w:annotationRef/>
       </w:r>
       <w:r>
-        <w:t>Need to finalize figure and change to PDF</w:t>
+        <w:t>Ok, these are results.</w:t>
       </w:r>
     </w:p>
   </w:comment>
-  <w:comment w:id="28" w:author="Geography" w:date="2014-05-18T15:31:00Z" w:initials="G">
+  <w:comment w:id="28" w:author="Geography" w:date="2014-05-18T15:34:00Z" w:initials="G">
     <w:p>
       <w:pPr>
         <w:pStyle w:val="CommentText"/>
@@ -8071,11 +8466,11 @@
         <w:annotationRef/>
       </w:r>
       <w:r>
-        <w:t>Ok, these are results.</w:t>
+        <w:t>48% of what?</w:t>
       </w:r>
     </w:p>
   </w:comment>
-  <w:comment w:id="29" w:author="Geography" w:date="2014-05-18T15:34:00Z" w:initials="G">
+  <w:comment w:id="29" w:author="Geography" w:date="2014-05-18T15:39:00Z" w:initials="G">
     <w:p>
       <w:pPr>
         <w:pStyle w:val="CommentText"/>
@@ -8087,11 +8482,19 @@
         <w:annotationRef/>
       </w:r>
       <w:r>
-        <w:t>48% of what?</w:t>
+        <w:t>How many different storms?</w:t>
+      </w:r>
+    </w:p>
+    <w:p>
+      <w:pPr>
+        <w:pStyle w:val="CommentText"/>
+      </w:pPr>
+      <w:r>
+        <w:t>This certainly seems like enough samples to calculate sediment loading at Quarry.</w:t>
       </w:r>
     </w:p>
   </w:comment>
-  <w:comment w:id="30" w:author="Geography" w:date="2014-05-18T15:39:00Z" w:initials="G">
+  <w:comment w:id="30" w:author="Geography" w:date="2014-05-18T08:14:00Z" w:initials="G">
     <w:p>
       <w:pPr>
         <w:pStyle w:val="CommentText"/>
@@ -8103,35 +8506,11 @@
         <w:annotationRef/>
       </w:r>
       <w:r>
-        <w:t>How many different storms?</w:t>
-      </w:r>
-    </w:p>
-    <w:p>
-      <w:pPr>
-        <w:pStyle w:val="CommentText"/>
-      </w:pPr>
-      <w:r>
-        <w:t>This certainly seems like enough samples to calculate sediment loading at Quarry.</w:t>
+        <w:t>Belongs in the results, yes?</w:t>
       </w:r>
     </w:p>
   </w:comment>
-  <w:comment w:id="31" w:author="Geography" w:date="2014-05-18T08:14:00Z" w:initials="G">
-    <w:p>
-      <w:pPr>
-        <w:pStyle w:val="CommentText"/>
-      </w:pPr>
-      <w:r>
-        <w:rPr>
-          <w:rStyle w:val="CommentReference"/>
-        </w:rPr>
-        <w:annotationRef/>
-      </w:r>
-      <w:r>
-        <w:t>Belongs in the results, yes?</w:t>
-      </w:r>
-    </w:p>
-  </w:comment>
-  <w:comment w:id="33" w:author="Alex Messina" w:date="2015-01-28T09:06:00Z" w:initials="AM">
+  <w:comment w:id="32" w:author="Alex Messina" w:date="2015-01-28T09:06:00Z" w:initials="AM">
     <w:p>
       <w:pPr>
         <w:pStyle w:val="CommentText"/>
@@ -8184,7 +8563,7 @@
       </w:r>
     </w:p>
   </w:comment>
-  <w:comment w:id="32" w:author="Alex Messina" w:date="2015-01-28T08:33:00Z" w:initials="AM">
+  <w:comment w:id="33" w:author="Alex Messina" w:date="2015-01-28T08:33:00Z" w:initials="AM">
     <w:p>
       <w:pPr>
         <w:pStyle w:val="CommentText"/>
@@ -8284,7 +8663,15 @@
         <w:annotationRef/>
       </w:r>
       <w:r>
-        <w:t>If there was no difference, particulalrly in the p-value, then just show Pearson and say there was no difference.</w:t>
+        <w:t xml:space="preserve">If there was no difference, </w:t>
+      </w:r>
+      <w:proofErr w:type="spellStart"/>
+      <w:r>
+        <w:t>particulalrly</w:t>
+      </w:r>
+      <w:proofErr w:type="spellEnd"/>
+      <w:r>
+        <w:t xml:space="preserve"> in the p-value, then just show Pearson and say there was no difference.</w:t>
       </w:r>
     </w:p>
   </w:comment>
@@ -8300,7 +8687,15 @@
         <w:annotationRef/>
       </w:r>
       <w:r>
-        <w:t>There were several exceptions like Psum Total, and the table doesn’t take much space. Should it be removed?</w:t>
+        <w:t xml:space="preserve">There were several exceptions like </w:t>
+      </w:r>
+      <w:proofErr w:type="spellStart"/>
+      <w:r>
+        <w:t>Psum</w:t>
+      </w:r>
+      <w:proofErr w:type="spellEnd"/>
+      <w:r>
+        <w:t xml:space="preserve"> Total, and the table doesn’t take much space. Should it be removed?</w:t>
       </w:r>
     </w:p>
   </w:comment>
@@ -8316,7 +8711,15 @@
         <w:annotationRef/>
       </w:r>
       <w:r>
-        <w:t>The coefficients are too close to say this (e.g 0.84 vs 0.86 are not likely statistically significant differences).</w:t>
+        <w:t>The coefficients are too close to say this (</w:t>
+      </w:r>
+      <w:proofErr w:type="spellStart"/>
+      <w:r>
+        <w:t>e.g</w:t>
+      </w:r>
+      <w:proofErr w:type="spellEnd"/>
+      <w:r>
+        <w:t xml:space="preserve"> 0.84 vs 0.86 are not likely statistically significant differences).</w:t>
       </w:r>
     </w:p>
   </w:comment>
@@ -8352,7 +8755,7 @@
       </w:r>
     </w:p>
   </w:comment>
-  <w:comment w:id="46" w:author="Alex Messina" w:date="2015-01-28T09:07:00Z" w:initials="AM">
+  <w:comment w:id="45" w:author="Alex Messina" w:date="2015-01-28T09:07:00Z" w:initials="AM">
     <w:p>
       <w:pPr>
         <w:pStyle w:val="CommentText"/>
@@ -8405,7 +8808,7 @@
       </w:r>
     </w:p>
   </w:comment>
-  <w:comment w:id="45" w:author="Alex Messina" w:date="2015-01-28T08:57:00Z" w:initials="AM">
+  <w:comment w:id="46" w:author="Alex Messina" w:date="2015-01-28T08:57:00Z" w:initials="AM">
     <w:p>
       <w:pPr>
         <w:pStyle w:val="CommentText"/>
@@ -9615,7 +10018,7 @@
 </file>
 
 <file path=customXml/itemProps1.xml><?xml version="1.0" encoding="utf-8"?>
-<ds:datastoreItem xmlns:ds="http://schemas.openxmlformats.org/officeDocument/2006/customXml" ds:itemID="{F5BFD791-3B01-427C-8340-5E02D6D61D9E}">
+<ds:datastoreItem xmlns:ds="http://schemas.openxmlformats.org/officeDocument/2006/customXml" ds:itemID="{2EBA5228-58E9-446D-980F-B6071CB3411B}">
   <ds:schemaRefs>
     <ds:schemaRef ds:uri="http://schemas.openxmlformats.org/officeDocument/2006/bibliography"/>
   </ds:schemaRefs>

</xml_diff>

<commit_message>
Moved Tables and Figs up to top of code
You have to define figure numbers before you start the text so you can
cross-reference
</commit_message>
<xml_diff>
--- a/Manuscript/Fagaalu Sediment paper DRAFT-01_28_15.docx
+++ b/Manuscript/Fagaalu Sediment paper DRAFT-01_28_15.docx
@@ -5,6 +5,9 @@
     <w:p>
       <w:pPr>
         <w:pStyle w:val="Heading1"/>
+        <w:tabs>
+          <w:tab w:val="left" w:pos="0"/>
+        </w:tabs>
       </w:pPr>
       <w:r>
         <w:t>TITLE:</w:t>
@@ -3385,6 +3388,8 @@
         <w:pStyle w:val="Heading3"/>
       </w:pPr>
       <w:bookmarkStart w:id="13" w:name="_Toc389207902"/>
+      <w:bookmarkStart w:id="14" w:name="_GoBack"/>
+      <w:bookmarkEnd w:id="14"/>
       <w:r>
         <w:t>Predicting event</w:t>
       </w:r>
@@ -3409,7 +3414,7 @@
       <w:pPr>
         <w:ind w:firstLine="720"/>
       </w:pPr>
-      <w:bookmarkStart w:id="14" w:name="_Ref386110623"/>
+      <w:bookmarkStart w:id="15" w:name="_Ref386110623"/>
       <w:r>
         <w:t>SSY generated by individual storm events (SSY</w:t>
       </w:r>
@@ -3462,7 +3467,7 @@
       <w:r>
         <w:t>:</w:t>
       </w:r>
-      <w:bookmarkEnd w:id="14"/>
+      <w:bookmarkEnd w:id="15"/>
     </w:p>
     <w:tbl>
       <w:tblPr>
@@ -4450,16 +4455,16 @@
       <w:r>
         <w:t xml:space="preserve"> intervals at </w:t>
       </w:r>
-      <w:commentRangeStart w:id="15"/>
+      <w:commentRangeStart w:id="16"/>
       <w:r>
         <w:t xml:space="preserve">three locations </w:t>
       </w:r>
-      <w:commentRangeEnd w:id="15"/>
+      <w:commentRangeEnd w:id="16"/>
       <w:r>
         <w:rPr>
           <w:rStyle w:val="CommentReference"/>
         </w:rPr>
-        <w:commentReference w:id="15"/>
+        <w:commentReference w:id="16"/>
       </w:r>
       <w:r>
         <w:t>in Faga’alu watershed (</w:t>
@@ -4570,7 +4575,7 @@
         <w:rPr>
           <w:rStyle w:val="CommentReference"/>
         </w:rPr>
-        <w:commentReference w:id="16"/>
+        <w:commentReference w:id="17"/>
       </w:r>
       <w:r>
         <w:t>Stream discharge (Q) was derived from 15 min interval stream stage measurements, using a stage-discharge rating curve calibrated to Q</w:t>
@@ -4829,7 +4834,7 @@
         <w:ind w:firstLine="720"/>
         <w:jc w:val="both"/>
       </w:pPr>
-      <w:commentRangeStart w:id="17"/>
+      <w:commentRangeStart w:id="18"/>
       <w:r>
         <w:t xml:space="preserve">Turbidity </w:t>
       </w:r>
@@ -4943,12 +4948,12 @@
       <w:r>
         <w:t xml:space="preserve">). </w:t>
       </w:r>
-      <w:commentRangeEnd w:id="17"/>
+      <w:commentRangeEnd w:id="18"/>
       <w:r>
         <w:rPr>
           <w:rStyle w:val="CommentReference"/>
         </w:rPr>
-        <w:commentReference w:id="17"/>
+        <w:commentReference w:id="18"/>
       </w:r>
       <w:r>
         <w:t xml:space="preserve"> </w:t>
@@ -4995,7 +5000,7 @@
       <w:r>
         <w:t xml:space="preserve">Other sites were sampled opportunistically during storm events. </w:t>
       </w:r>
-      <w:commentRangeStart w:id="18"/>
+      <w:commentRangeStart w:id="19"/>
       <w:r>
         <w:rPr>
           <w:noProof/>
@@ -5060,26 +5065,26 @@
         </w:rPr>
         <w:t xml:space="preserve"> </w:t>
       </w:r>
-      <w:commentRangeEnd w:id="18"/>
+      <w:commentRangeEnd w:id="19"/>
       <w:r>
         <w:rPr>
           <w:rStyle w:val="CommentReference"/>
         </w:rPr>
-        <w:commentReference w:id="18"/>
-      </w:r>
-      <w:commentRangeStart w:id="19"/>
+        <w:commentReference w:id="19"/>
+      </w:r>
+      <w:commentRangeStart w:id="20"/>
       <w:r>
         <w:rPr>
           <w:noProof/>
         </w:rPr>
         <w:t xml:space="preserve">Three main sampling locations in Faga’alu are the focus in this analysis: 1) Upstream (FOREST)(n=55), 2) immediately downstream of the Quarry (QUARRY)(n=247), and 3) Downstream (VILLAGE)(n=155). </w:t>
       </w:r>
-      <w:commentRangeEnd w:id="19"/>
+      <w:commentRangeEnd w:id="20"/>
       <w:r>
         <w:rPr>
           <w:rStyle w:val="CommentReference"/>
         </w:rPr>
-        <w:commentReference w:id="19"/>
+        <w:commentReference w:id="20"/>
       </w:r>
     </w:p>
     <w:p>
@@ -5710,8 +5715,8 @@
       <w:r>
         <w:t xml:space="preserve">Annual precipitation measured at RG1 was 3,350mm and 3,443mm in 2012 and 2013 respectively. </w:t>
       </w:r>
-      <w:commentRangeStart w:id="20"/>
       <w:commentRangeStart w:id="21"/>
+      <w:commentRangeStart w:id="22"/>
       <w:r>
         <w:t xml:space="preserve">These annual rainfall amounts are approximately 73% of long-term </w:t>
       </w:r>
@@ -5721,19 +5726,19 @@
       <w:r>
         <w:t xml:space="preserve"> (PRISM) rainfall data (=4500-4800mm)</w:t>
       </w:r>
-      <w:commentRangeEnd w:id="20"/>
+      <w:commentRangeEnd w:id="21"/>
       <w:r>
         <w:rPr>
           <w:rStyle w:val="CommentReference"/>
         </w:rPr>
-        <w:commentReference w:id="20"/>
-      </w:r>
-      <w:commentRangeEnd w:id="21"/>
+        <w:commentReference w:id="21"/>
+      </w:r>
+      <w:commentRangeEnd w:id="22"/>
       <w:r>
         <w:rPr>
           <w:rStyle w:val="CommentReference"/>
         </w:rPr>
-        <w:commentReference w:id="21"/>
+        <w:commentReference w:id="22"/>
       </w:r>
       <w:r>
         <w:t>(</w:t>
@@ -5888,13 +5893,13 @@
         <w:rPr>
           <w:rStyle w:val="CommentReference"/>
         </w:rPr>
-        <w:commentReference w:id="22"/>
+        <w:commentReference w:id="23"/>
       </w:r>
       <w:r>
         <w:rPr>
           <w:rStyle w:val="CommentReference"/>
         </w:rPr>
-        <w:commentReference w:id="23"/>
+        <w:commentReference w:id="24"/>
       </w:r>
       <w:r>
         <w:t>The non</w:t>
@@ -5969,19 +5974,19 @@
       <w:r>
         <w:t>L/</w:t>
       </w:r>
-      <w:commentRangeStart w:id="24"/>
       <w:commentRangeStart w:id="25"/>
+      <w:commentRangeStart w:id="26"/>
       <w:r>
         <w:t>sec</w:t>
       </w:r>
-      <w:commentRangeEnd w:id="24"/>
+      <w:commentRangeEnd w:id="25"/>
       <w:r>
         <w:rPr>
           <w:rStyle w:val="CommentReference"/>
         </w:rPr>
-        <w:commentReference w:id="24"/>
-      </w:r>
-      <w:commentRangeEnd w:id="25"/>
+        <w:commentReference w:id="25"/>
+      </w:r>
+      <w:commentRangeEnd w:id="26"/>
       <w:r>
         <w:t xml:space="preserve">, VILLAGE: max </w:t>
       </w:r>
@@ -5989,7 +5994,7 @@
         <w:rPr>
           <w:rStyle w:val="CommentReference"/>
         </w:rPr>
-        <w:commentReference w:id="25"/>
+        <w:commentReference w:id="26"/>
       </w:r>
       <w:r>
         <w:t xml:space="preserve"> 101</w:t>
@@ -6036,14 +6041,14 @@
           <v:shape id="_x0000_i1025" type="#_x0000_t75" style="width:6in;height:215.25pt" o:ole="">
             <v:imagedata r:id="rId11" o:title=""/>
           </v:shape>
-          <o:OLEObject Type="Embed" ProgID="AcroExch.Document.7" ShapeID="_x0000_i1025" DrawAspect="Content" ObjectID="_1485703218" r:id="rId12"/>
+          <o:OLEObject Type="Embed" ProgID="AcroExch.Document.7" ShapeID="_x0000_i1025" DrawAspect="Content" ObjectID="_1485870208" r:id="rId12"/>
         </w:object>
       </w:r>
       <w:r>
         <w:rPr>
           <w:rStyle w:val="CommentReference"/>
         </w:rPr>
-        <w:commentReference w:id="26"/>
+        <w:commentReference w:id="27"/>
       </w:r>
     </w:p>
     <w:p>
@@ -6056,7 +6061,7 @@
           <v:shape id="_x0000_i1026" type="#_x0000_t75" style="width:6in;height:215.25pt" o:ole="">
             <v:imagedata r:id="rId13" o:title=""/>
           </v:shape>
-          <o:OLEObject Type="Embed" ProgID="AcroExch.Document.7" ShapeID="_x0000_i1026" DrawAspect="Content" ObjectID="_1485703219" r:id="rId14"/>
+          <o:OLEObject Type="Embed" ProgID="AcroExch.Document.7" ShapeID="_x0000_i1026" DrawAspect="Content" ObjectID="_1485870209" r:id="rId14"/>
         </w:object>
       </w:r>
     </w:p>
@@ -6070,7 +6075,7 @@
           <v:shape id="_x0000_i1027" type="#_x0000_t75" style="width:6in;height:323.25pt" o:ole="">
             <v:imagedata r:id="rId15" o:title=""/>
           </v:shape>
-          <o:OLEObject Type="Embed" ProgID="AcroExch.Document.7" ShapeID="_x0000_i1027" DrawAspect="Content" ObjectID="_1485703220" r:id="rId16"/>
+          <o:OLEObject Type="Embed" ProgID="AcroExch.Document.7" ShapeID="_x0000_i1027" DrawAspect="Content" ObjectID="_1485870210" r:id="rId16"/>
         </w:object>
       </w:r>
     </w:p>
@@ -6090,7 +6095,7 @@
           <w:noProof/>
         </w:rPr>
       </w:pPr>
-      <w:commentRangeStart w:id="27"/>
+      <w:commentRangeStart w:id="28"/>
       <w:r>
         <w:rPr>
           <w:noProof/>
@@ -6163,12 +6168,12 @@
         </w:rPr>
         <w:t xml:space="preserve"> . </w:t>
       </w:r>
-      <w:commentRangeEnd w:id="27"/>
+      <w:commentRangeEnd w:id="28"/>
       <w:r>
         <w:rPr>
           <w:rStyle w:val="CommentReference"/>
         </w:rPr>
-        <w:commentReference w:id="27"/>
+        <w:commentReference w:id="28"/>
       </w:r>
       <w:r>
         <w:rPr>
@@ -6306,19 +6311,19 @@
         </w:rPr>
         <w:t>At FOREST, 33 samples (60%) were taken during stormflow conditions (Q_DAM&gt;54 L/sec), with mean SSC of 44 mg/L. At QUARRY, 127 samples (</w:t>
       </w:r>
-      <w:commentRangeStart w:id="28"/>
+      <w:commentRangeStart w:id="29"/>
       <w:r>
         <w:rPr>
           <w:noProof/>
         </w:rPr>
         <w:t>48%</w:t>
       </w:r>
-      <w:commentRangeEnd w:id="28"/>
+      <w:commentRangeEnd w:id="29"/>
       <w:r>
         <w:rPr>
           <w:rStyle w:val="CommentReference"/>
         </w:rPr>
-        <w:commentReference w:id="28"/>
+        <w:commentReference w:id="29"/>
       </w:r>
       <w:r>
         <w:rPr>
@@ -6326,19 +6331,19 @@
         </w:rPr>
         <w:t xml:space="preserve"> of all samples) were taken during </w:t>
       </w:r>
-      <w:commentRangeStart w:id="29"/>
+      <w:commentRangeStart w:id="30"/>
       <w:r>
         <w:rPr>
           <w:noProof/>
         </w:rPr>
         <w:t xml:space="preserve">stormflow conditions </w:t>
       </w:r>
-      <w:commentRangeEnd w:id="29"/>
+      <w:commentRangeEnd w:id="30"/>
       <w:r>
         <w:rPr>
           <w:rStyle w:val="CommentReference"/>
         </w:rPr>
-        <w:commentReference w:id="29"/>
+        <w:commentReference w:id="30"/>
       </w:r>
       <w:r>
         <w:rPr>
@@ -6422,7 +6427,7 @@
         <w:ind w:firstLine="576"/>
         <w:jc w:val="both"/>
       </w:pPr>
-      <w:commentRangeStart w:id="30"/>
+      <w:commentRangeStart w:id="31"/>
       <w:r>
         <w:t xml:space="preserve">Given the close proximity of the quarry to the stream, SSC downstream of the quarry can be highly influenced by mining activity. Prior to 2013, a common practice for removing fine sediment from crushed aggregate was to rinse it with water pumped from the stream. The fine sediment was discharged directly into the stream, causing high SSC during low discharges. While sheetwash erosion of the quarry during </w:t>
       </w:r>
@@ -6463,12 +6468,12 @@
       <w:r>
         <w:t>).</w:t>
       </w:r>
-      <w:commentRangeEnd w:id="30"/>
+      <w:commentRangeEnd w:id="31"/>
       <w:r>
         <w:rPr>
           <w:rStyle w:val="CommentReference"/>
         </w:rPr>
-        <w:commentReference w:id="30"/>
+        <w:commentReference w:id="31"/>
       </w:r>
     </w:p>
     <w:p>
@@ -6482,7 +6487,7 @@
           <v:shape id="_x0000_i1028" type="#_x0000_t75" style="width:324pt;height:215.25pt" o:ole="">
             <v:imagedata r:id="rId17" o:title=""/>
           </v:shape>
-          <o:OLEObject Type="Embed" ProgID="AcroExch.Document.7" ShapeID="_x0000_i1028" DrawAspect="Content" ObjectID="_1485703221" r:id="rId18"/>
+          <o:OLEObject Type="Embed" ProgID="AcroExch.Document.7" ShapeID="_x0000_i1028" DrawAspect="Content" ObjectID="_1485870211" r:id="rId18"/>
         </w:object>
       </w:r>
     </w:p>
@@ -6517,7 +6522,7 @@
           <v:shape id="_x0000_i1029" type="#_x0000_t75" style="width:6in;height:215.25pt" o:ole="">
             <v:imagedata r:id="rId19" o:title=""/>
           </v:shape>
-          <o:OLEObject Type="Embed" ProgID="AcroExch.Document.7" ShapeID="_x0000_i1029" DrawAspect="Content" ObjectID="_1485703222" r:id="rId20"/>
+          <o:OLEObject Type="Embed" ProgID="AcroExch.Document.7" ShapeID="_x0000_i1029" DrawAspect="Content" ObjectID="_1485870212" r:id="rId20"/>
         </w:object>
       </w:r>
     </w:p>
@@ -6552,13 +6557,13 @@
         <w:rPr>
           <w:rStyle w:val="CommentReference"/>
         </w:rPr>
-        <w:commentReference w:id="31"/>
+        <w:commentReference w:id="32"/>
       </w:r>
       <w:r>
         <w:rPr>
           <w:rStyle w:val="CommentReference"/>
         </w:rPr>
-        <w:commentReference w:id="32"/>
+        <w:commentReference w:id="33"/>
       </w:r>
       <w:r>
         <w:rPr>
@@ -6570,7 +6575,7 @@
         <w:rPr>
           <w:rStyle w:val="CommentReference"/>
         </w:rPr>
-        <w:commentReference w:id="33"/>
+        <w:commentReference w:id="34"/>
       </w:r>
     </w:p>
     <w:p>
@@ -6584,15 +6589,13 @@
         <w:rPr>
           <w:rStyle w:val="CommentReference"/>
         </w:rPr>
-        <w:commentReference w:id="34"/>
+        <w:commentReference w:id="35"/>
       </w:r>
     </w:p>
     <w:p>
       <w:pPr>
         <w:pStyle w:val="Heading4"/>
       </w:pPr>
-      <w:bookmarkStart w:id="35" w:name="_GoBack"/>
-      <w:bookmarkEnd w:id="35"/>
       <w:r>
         <w:t>Turbidity</w:t>
       </w:r>
@@ -8210,7 +8213,7 @@
       </w:r>
     </w:p>
   </w:comment>
-  <w:comment w:id="15" w:author="Geography" w:date="2014-05-18T15:13:00Z" w:initials="G">
+  <w:comment w:id="16" w:author="Geography" w:date="2014-05-18T15:13:00Z" w:initials="G">
     <w:p>
       <w:pPr>
         <w:pStyle w:val="CommentText"/>
@@ -8234,7 +8237,7 @@
       </w:r>
     </w:p>
   </w:comment>
-  <w:comment w:id="16" w:author="Geography" w:date="2014-05-18T15:21:00Z" w:initials="G">
+  <w:comment w:id="17" w:author="Geography" w:date="2014-05-18T15:21:00Z" w:initials="G">
     <w:p>
       <w:pPr>
         <w:pStyle w:val="CommentText"/>
@@ -8266,23 +8269,7 @@
       </w:r>
     </w:p>
   </w:comment>
-  <w:comment w:id="17" w:author="Geography" w:date="2014-05-18T15:50:00Z" w:initials="G">
-    <w:p>
-      <w:pPr>
-        <w:pStyle w:val="CommentText"/>
-      </w:pPr>
-      <w:r>
-        <w:rPr>
-          <w:rStyle w:val="CommentReference"/>
-        </w:rPr>
-        <w:annotationRef/>
-      </w:r>
-      <w:r>
-        <w:t>Methods!</w:t>
-      </w:r>
-    </w:p>
-  </w:comment>
-  <w:comment w:id="18" w:author="Geography" w:date="2014-05-18T15:31:00Z" w:initials="G">
+  <w:comment w:id="18" w:author="Geography" w:date="2014-05-18T15:50:00Z" w:initials="G">
     <w:p>
       <w:pPr>
         <w:pStyle w:val="CommentText"/>
@@ -8309,6 +8296,22 @@
         </w:rPr>
         <w:annotationRef/>
       </w:r>
+      <w:r>
+        <w:t>Methods!</w:t>
+      </w:r>
+    </w:p>
+  </w:comment>
+  <w:comment w:id="20" w:author="Geography" w:date="2014-05-18T15:31:00Z" w:initials="G">
+    <w:p>
+      <w:pPr>
+        <w:pStyle w:val="CommentText"/>
+      </w:pPr>
+      <w:r>
+        <w:rPr>
+          <w:rStyle w:val="CommentReference"/>
+        </w:rPr>
+        <w:annotationRef/>
+      </w:r>
       <w:proofErr w:type="spellStart"/>
       <w:r>
         <w:t>Methdos</w:t>
@@ -8319,7 +8322,7 @@
       </w:r>
     </w:p>
   </w:comment>
-  <w:comment w:id="20" w:author="Geography" w:date="2014-05-18T15:29:00Z" w:initials="G">
+  <w:comment w:id="21" w:author="Geography" w:date="2014-05-18T15:29:00Z" w:initials="G">
     <w:p>
       <w:pPr>
         <w:pStyle w:val="CommentText"/>
@@ -8343,7 +8346,7 @@
       </w:r>
     </w:p>
   </w:comment>
-  <w:comment w:id="21" w:author="Alex Messina" w:date="2014-05-19T14:35:00Z" w:initials="AM">
+  <w:comment w:id="22" w:author="Alex Messina" w:date="2014-05-19T14:35:00Z" w:initials="AM">
     <w:p>
       <w:pPr>
         <w:pStyle w:val="CommentText"/>
@@ -8359,7 +8362,7 @@
       </w:r>
     </w:p>
   </w:comment>
-  <w:comment w:id="22" w:author="Geography" w:date="2014-05-18T08:10:00Z" w:initials="G">
+  <w:comment w:id="23" w:author="Geography" w:date="2014-05-18T08:10:00Z" w:initials="G">
     <w:p>
       <w:pPr>
         <w:pStyle w:val="CommentText"/>
@@ -8383,7 +8386,7 @@
       </w:r>
     </w:p>
   </w:comment>
-  <w:comment w:id="23" w:author="Alex Messina" w:date="2014-05-19T15:35:00Z" w:initials="AM">
+  <w:comment w:id="24" w:author="Alex Messina" w:date="2014-05-19T15:35:00Z" w:initials="AM">
     <w:p>
       <w:pPr>
         <w:pStyle w:val="CommentText"/>
@@ -8399,7 +8402,7 @@
       </w:r>
     </w:p>
   </w:comment>
-  <w:comment w:id="24" w:author="Geography" w:date="2014-05-18T08:10:00Z" w:initials="G">
+  <w:comment w:id="25" w:author="Geography" w:date="2014-05-18T08:10:00Z" w:initials="G">
     <w:p>
       <w:pPr>
         <w:pStyle w:val="CommentText"/>
@@ -8423,7 +8426,7 @@
       </w:r>
     </w:p>
   </w:comment>
-  <w:comment w:id="25" w:author="Alex Messina" w:date="2014-05-19T15:42:00Z" w:initials="AM">
+  <w:comment w:id="26" w:author="Alex Messina" w:date="2014-05-19T15:42:00Z" w:initials="AM">
     <w:p>
       <w:pPr>
         <w:pStyle w:val="CommentText"/>
@@ -8447,7 +8450,7 @@
       </w:r>
     </w:p>
   </w:comment>
-  <w:comment w:id="26" w:author="Alex Messina" w:date="2015-01-28T08:32:00Z" w:initials="AM">
+  <w:comment w:id="27" w:author="Alex Messina" w:date="2015-01-28T08:32:00Z" w:initials="AM">
     <w:p>
       <w:pPr>
         <w:pStyle w:val="CommentText"/>
@@ -8463,7 +8466,7 @@
       </w:r>
     </w:p>
   </w:comment>
-  <w:comment w:id="27" w:author="Geography" w:date="2014-05-18T15:31:00Z" w:initials="G">
+  <w:comment w:id="28" w:author="Geography" w:date="2014-05-18T15:31:00Z" w:initials="G">
     <w:p>
       <w:pPr>
         <w:pStyle w:val="CommentText"/>
@@ -8479,7 +8482,7 @@
       </w:r>
     </w:p>
   </w:comment>
-  <w:comment w:id="28" w:author="Geography" w:date="2014-05-18T15:34:00Z" w:initials="G">
+  <w:comment w:id="29" w:author="Geography" w:date="2014-05-18T15:34:00Z" w:initials="G">
     <w:p>
       <w:pPr>
         <w:pStyle w:val="CommentText"/>
@@ -8495,7 +8498,7 @@
       </w:r>
     </w:p>
   </w:comment>
-  <w:comment w:id="29" w:author="Geography" w:date="2014-05-18T15:39:00Z" w:initials="G">
+  <w:comment w:id="30" w:author="Geography" w:date="2014-05-18T15:39:00Z" w:initials="G">
     <w:p>
       <w:pPr>
         <w:pStyle w:val="CommentText"/>
@@ -8519,7 +8522,7 @@
       </w:r>
     </w:p>
   </w:comment>
-  <w:comment w:id="30" w:author="Geography" w:date="2014-05-18T08:14:00Z" w:initials="G">
+  <w:comment w:id="31" w:author="Geography" w:date="2014-05-18T08:14:00Z" w:initials="G">
     <w:p>
       <w:pPr>
         <w:pStyle w:val="CommentText"/>
@@ -8535,7 +8538,7 @@
       </w:r>
     </w:p>
   </w:comment>
-  <w:comment w:id="31" w:author="Alex Messina" w:date="2015-01-28T09:06:00Z" w:initials="AM">
+  <w:comment w:id="32" w:author="Alex Messina" w:date="2015-01-28T09:06:00Z" w:initials="AM">
     <w:p>
       <w:pPr>
         <w:pStyle w:val="CommentText"/>
@@ -8588,7 +8591,7 @@
       </w:r>
     </w:p>
   </w:comment>
-  <w:comment w:id="32" w:author="Alex Messina" w:date="2015-01-28T08:33:00Z" w:initials="AM">
+  <w:comment w:id="33" w:author="Alex Messina" w:date="2015-01-28T08:33:00Z" w:initials="AM">
     <w:p>
       <w:pPr>
         <w:pStyle w:val="CommentText"/>
@@ -8612,7 +8615,7 @@
       </w:r>
     </w:p>
   </w:comment>
-  <w:comment w:id="33" w:author="Alex Messina" w:date="2015-01-28T08:34:00Z" w:initials="AM">
+  <w:comment w:id="34" w:author="Alex Messina" w:date="2015-01-28T08:34:00Z" w:initials="AM">
     <w:p>
       <w:pPr>
         <w:pStyle w:val="CommentText"/>
@@ -8628,7 +8631,7 @@
       </w:r>
     </w:p>
   </w:comment>
-  <w:comment w:id="34" w:author="Alex Messina" w:date="2015-01-28T08:59:00Z" w:initials="AM">
+  <w:comment w:id="35" w:author="Alex Messina" w:date="2015-01-28T08:59:00Z" w:initials="AM">
     <w:p>
       <w:pPr>
         <w:pStyle w:val="CommentText"/>
@@ -10043,7 +10046,7 @@
 </file>
 
 <file path=customXml/itemProps1.xml><?xml version="1.0" encoding="utf-8"?>
-<ds:datastoreItem xmlns:ds="http://schemas.openxmlformats.org/officeDocument/2006/customXml" ds:itemID="{F3389CB9-5F14-49EB-96A4-8E7B85409155}">
+<ds:datastoreItem xmlns:ds="http://schemas.openxmlformats.org/officeDocument/2006/customXml" ds:itemID="{5D2334A3-14F6-4F5A-A9FA-F9AE667E2E41}">
   <ds:schemaRefs>
     <ds:schemaRef ds:uri="http://schemas.openxmlformats.org/officeDocument/2006/bibliography"/>
   </ds:schemaRefs>

</xml_diff>

<commit_message>
Finally a working draft
Added Equation functionality...sort of. Can add the equations from an
Equations.docx, but will have to paste the actual equation editor into
the final docx
</commit_message>
<xml_diff>
--- a/Manuscript/Fagaalu Sediment paper DRAFT-01_28_15.docx
+++ b/Manuscript/Fagaalu Sediment paper DRAFT-01_28_15.docx
@@ -672,41 +672,7 @@
           <w:rFonts w:asciiTheme="minorHAnsi" w:hAnsiTheme="minorHAnsi"/>
           <w:sz w:val="22"/>
         </w:rPr>
-        <w:t>(</w:t>
-      </w:r>
-      <w:r>
-        <w:rPr>
-          <w:rFonts w:asciiTheme="minorHAnsi" w:hAnsiTheme="minorHAnsi"/>
-          <w:sz w:val="22"/>
-        </w:rPr>
-        <w:fldChar w:fldCharType="begin"/>
-      </w:r>
-      <w:r>
-        <w:rPr>
-          <w:rFonts w:asciiTheme="minorHAnsi" w:hAnsiTheme="minorHAnsi"/>
-          <w:sz w:val="22"/>
-        </w:rPr>
-        <w:instrText xml:space="preserve"> REF _Ref383161432 \h  \* MERGEFORMAT </w:instrText>
-      </w:r>
-      <w:r>
-        <w:rPr>
-          <w:rFonts w:asciiTheme="minorHAnsi" w:hAnsiTheme="minorHAnsi"/>
-          <w:sz w:val="22"/>
-        </w:rPr>
-      </w:r>
-      <w:r>
-        <w:rPr>
-          <w:rFonts w:asciiTheme="minorHAnsi" w:hAnsiTheme="minorHAnsi"/>
-          <w:sz w:val="22"/>
-        </w:rPr>
-        <w:fldChar w:fldCharType="end"/>
-      </w:r>
-      <w:r>
-        <w:rPr>
-          <w:rFonts w:asciiTheme="minorHAnsi" w:hAnsiTheme="minorHAnsi"/>
-          <w:sz w:val="22"/>
-        </w:rPr>
-        <w:t xml:space="preserve">). Potential evapotranspiration follows the opposite trend, with annual mean PET varying from 890mm at high elevation to 1,150mm at sea level </w:t>
+        <w:t xml:space="preserve"> Potential evapotranspiration follows the opposite trend, with annual mean PET varying from 890mm at high elevation to 1,150mm at sea level </w:t>
       </w:r>
       <w:r>
         <w:rPr>
@@ -1163,7 +1129,15 @@
         <w:t xml:space="preserve"> is</w:t>
       </w:r>
       <w:r>
-        <w:t xml:space="preserve"> characterized by large areas of undisturbed, steeply sloping, heavily forested hillsides in the upper watershed, and similarly steep topography with relatively small flat areas that are urbanized or densely settled in the lower watershed (</w:t>
+        <w:t xml:space="preserve"> characterized by large areas of undisturbed, steeply sloping, </w:t>
+      </w:r>
+      <w:proofErr w:type="gramStart"/>
+      <w:r>
+        <w:t>heavily</w:t>
+      </w:r>
+      <w:proofErr w:type="gramEnd"/>
+      <w:r>
+        <w:t xml:space="preserve"> forested hillsides in the upper watershed, and similarly steep topography with relatively small flat areas that are urbanized or densely settled in the lower watershed (</w:t>
       </w:r>
       <w:r>
         <w:fldChar w:fldCharType="begin"/>
@@ -3388,8 +3362,6 @@
         <w:pStyle w:val="Heading3"/>
       </w:pPr>
       <w:bookmarkStart w:id="13" w:name="_Toc389207902"/>
-      <w:bookmarkStart w:id="14" w:name="_GoBack"/>
-      <w:bookmarkEnd w:id="14"/>
       <w:r>
         <w:t>Predicting event</w:t>
       </w:r>
@@ -3414,7 +3386,7 @@
       <w:pPr>
         <w:ind w:firstLine="720"/>
       </w:pPr>
-      <w:bookmarkStart w:id="15" w:name="_Ref386110623"/>
+      <w:bookmarkStart w:id="14" w:name="_Ref386110623"/>
       <w:r>
         <w:t>SSY generated by individual storm events (SSY</w:t>
       </w:r>
@@ -3467,7 +3439,7 @@
       <w:r>
         <w:t>:</w:t>
       </w:r>
-      <w:bookmarkEnd w:id="15"/>
+      <w:bookmarkEnd w:id="14"/>
     </w:p>
     <w:tbl>
       <w:tblPr>
@@ -4455,16 +4427,16 @@
       <w:r>
         <w:t xml:space="preserve"> intervals at </w:t>
       </w:r>
-      <w:commentRangeStart w:id="16"/>
+      <w:commentRangeStart w:id="15"/>
       <w:r>
         <w:t xml:space="preserve">three locations </w:t>
       </w:r>
-      <w:commentRangeEnd w:id="16"/>
+      <w:commentRangeEnd w:id="15"/>
       <w:r>
         <w:rPr>
           <w:rStyle w:val="CommentReference"/>
         </w:rPr>
-        <w:commentReference w:id="16"/>
+        <w:commentReference w:id="15"/>
       </w:r>
       <w:r>
         <w:t>in Faga’alu watershed (</w:t>
@@ -4482,7 +4454,10 @@
         <w:fldChar w:fldCharType="separate"/>
       </w:r>
       <w:r>
-        <w:t xml:space="preserve">Figure </w:t>
+        <w:t>Figure</w:t>
+      </w:r>
+      <w:r>
+        <w:t xml:space="preserve"> </w:t>
       </w:r>
       <w:r>
         <w:rPr>
@@ -4575,7 +4550,7 @@
         <w:rPr>
           <w:rStyle w:val="CommentReference"/>
         </w:rPr>
-        <w:commentReference w:id="17"/>
+        <w:commentReference w:id="16"/>
       </w:r>
       <w:r>
         <w:t>Stream discharge (Q) was derived from 15 min interval stream stage measurements, using a stage-discharge rating curve calibrated to Q</w:t>
@@ -4729,10 +4704,13 @@
     </w:p>
     <w:p>
       <w:pPr>
-        <w:spacing w:after="120" w:line="240" w:lineRule="auto"/>
-      </w:pPr>
-      <w:r>
-        <w:t>Suspended Sediment Discharge</w:t>
+        <w:pStyle w:val="Heading4"/>
+      </w:pPr>
+      <w:r>
+        <w:t xml:space="preserve">Suspended Sediment </w:t>
+      </w:r>
+      <w:r>
+        <w:t>Yield</w:t>
       </w:r>
     </w:p>
     <w:p>
@@ -4834,7 +4812,7 @@
         <w:ind w:firstLine="720"/>
         <w:jc w:val="both"/>
       </w:pPr>
-      <w:commentRangeStart w:id="18"/>
+      <w:commentRangeStart w:id="17"/>
       <w:r>
         <w:t xml:space="preserve">Turbidity </w:t>
       </w:r>
@@ -4948,12 +4926,12 @@
       <w:r>
         <w:t xml:space="preserve">). </w:t>
       </w:r>
-      <w:commentRangeEnd w:id="18"/>
+      <w:commentRangeEnd w:id="17"/>
       <w:r>
         <w:rPr>
           <w:rStyle w:val="CommentReference"/>
         </w:rPr>
-        <w:commentReference w:id="18"/>
+        <w:commentReference w:id="17"/>
       </w:r>
       <w:r>
         <w:t xml:space="preserve"> </w:t>
@@ -5000,70 +4978,81 @@
       <w:r>
         <w:t xml:space="preserve">Other sites were sampled opportunistically during storm events. </w:t>
       </w:r>
+      <w:commentRangeStart w:id="18"/>
+      <w:r>
+        <w:rPr>
+          <w:noProof/>
+        </w:rPr>
+        <w:t xml:space="preserve">From January 6, 2012, to February 26, 2014, </w:t>
+      </w:r>
+      <w:r>
+        <w:rPr>
+          <w:noProof/>
+        </w:rPr>
+        <w:t>610 samples were collected at 12</w:t>
+      </w:r>
+      <w:r>
+        <w:rPr>
+          <w:noProof/>
+        </w:rPr>
+        <w:t xml:space="preserve"> sites in Faga’alu and analyzed for SSC. </w:t>
+      </w:r>
+      <w:r>
+        <w:t xml:space="preserve">Samples were analyzed in the field using gravimetric </w:t>
+      </w:r>
+      <w:r>
+        <w:lastRenderedPageBreak/>
+        <w:t xml:space="preserve">methods </w:t>
+      </w:r>
+      <w:r>
+        <w:fldChar w:fldCharType="begin" w:fldLock="1"/>
+      </w:r>
+      <w:r>
+        <w:instrText>ADDIN CSL_CITATION { "citationItems" : [ { "id" : "ITEM-1", "itemData" : { "author" : [ { "dropping-particle" : "", "family" : "Gray", "given" : "By John R", "non-dropping-particle" : "", "parse-names" : false, "suffix" : "" }, { "dropping-particle" : "", "family" : "Glysson", "given" : "G Douglas", "non-dropping-particle" : "", "parse-names" : false, "suffix" : "" }, { "dropping-particle" : "", "family" : "Turcios", "given" : "Lisa M", "non-dropping-particle" : "", "parse-names" : false, "suffix" : "" }, { "dropping-particle" : "", "family" : "Schwarz", "given" : "Gregory E", "non-dropping-particle" : "", "parse-names" : false, "suffix" : "" } ], "id" : "ITEM-1", "issue" : "August", "issued" : { "date-parts" : [ [ "2000" ] ] }, "publisher-place" : "Reston, Va.", "title" : "Comparability of Suspended-Sediment Concentration and Total Suspended Solids Data", "type" : "report" }, "uris" : [ "http://www.mendeley.com/documents/?uuid=af7bb0bd-074e-46b3-9e5e-1912c07079b0" ] } ], "mendeley" : { "previouslyFormattedCitation" : "(Gray et al., 2000)" }, "properties" : { "noteIndex" : 0 }, "schema" : "https://github.com/citation-style-language/schema/raw/master/csl-citation.json" }</w:instrText>
+      </w:r>
+      <w:r>
+        <w:fldChar w:fldCharType="separate"/>
+      </w:r>
+      <w:r>
+        <w:rPr>
+          <w:noProof/>
+        </w:rPr>
+        <w:t>(Gray et al., 2000)</w:t>
+      </w:r>
+      <w:r>
+        <w:fldChar w:fldCharType="end"/>
+      </w:r>
+      <w:r>
+        <w:t xml:space="preserve">. </w:t>
+      </w:r>
+      <w:r>
+        <w:t>Water samples were vacuum filtered on 47mm, 0.7um Millipore AP40 glass fiber filters, oven dried at 100˚C for one hour, cooled and weighed to determine SSC (mg/L</w:t>
+      </w:r>
+      <w:r>
+        <w:t>)</w:t>
+      </w:r>
+      <w:r>
+        <w:t>.</w:t>
+      </w:r>
+      <w:r>
+        <w:rPr>
+          <w:noProof/>
+        </w:rPr>
+        <w:t xml:space="preserve"> </w:t>
+      </w:r>
+      <w:commentRangeEnd w:id="18"/>
+      <w:r>
+        <w:rPr>
+          <w:rStyle w:val="CommentReference"/>
+        </w:rPr>
+        <w:commentReference w:id="18"/>
+      </w:r>
       <w:commentRangeStart w:id="19"/>
       <w:r>
         <w:rPr>
           <w:noProof/>
         </w:rPr>
-        <w:t xml:space="preserve">From January 6, 2012, to February 26, 2014, </w:t>
-      </w:r>
-      <w:r>
-        <w:rPr>
-          <w:noProof/>
-        </w:rPr>
-        <w:t xml:space="preserve">610 samples were </w:t>
-      </w:r>
-      <w:r>
-        <w:rPr>
-          <w:noProof/>
-        </w:rPr>
-        <w:lastRenderedPageBreak/>
-        <w:t>collected at 12</w:t>
-      </w:r>
-      <w:r>
-        <w:rPr>
-          <w:noProof/>
-        </w:rPr>
-        <w:t xml:space="preserve"> sites in Faga’alu and analyzed for SSC. </w:t>
-      </w:r>
-      <w:r>
-        <w:t xml:space="preserve">Samples were analyzed in the field using gravimetric methods </w:t>
-      </w:r>
-      <w:r>
-        <w:fldChar w:fldCharType="begin" w:fldLock="1"/>
-      </w:r>
-      <w:r>
-        <w:instrText>ADDIN CSL_CITATION { "citationItems" : [ { "id" : "ITEM-1", "itemData" : { "author" : [ { "dropping-particle" : "", "family" : "Gray", "given" : "By John R", "non-dropping-particle" : "", "parse-names" : false, "suffix" : "" }, { "dropping-particle" : "", "family" : "Glysson", "given" : "G Douglas", "non-dropping-particle" : "", "parse-names" : false, "suffix" : "" }, { "dropping-particle" : "", "family" : "Turcios", "given" : "Lisa M", "non-dropping-particle" : "", "parse-names" : false, "suffix" : "" }, { "dropping-particle" : "", "family" : "Schwarz", "given" : "Gregory E", "non-dropping-particle" : "", "parse-names" : false, "suffix" : "" } ], "id" : "ITEM-1", "issue" : "August", "issued" : { "date-parts" : [ [ "2000" ] ] }, "publisher-place" : "Reston, Va.", "title" : "Comparability of Suspended-Sediment Concentration and Total Suspended Solids Data", "type" : "report" }, "uris" : [ "http://www.mendeley.com/documents/?uuid=af7bb0bd-074e-46b3-9e5e-1912c07079b0" ] } ], "mendeley" : { "previouslyFormattedCitation" : "(Gray et al., 2000)" }, "properties" : { "noteIndex" : 0 }, "schema" : "https://github.com/citation-style-language/schema/raw/master/csl-citation.json" }</w:instrText>
-      </w:r>
-      <w:r>
-        <w:fldChar w:fldCharType="separate"/>
-      </w:r>
-      <w:r>
-        <w:rPr>
-          <w:noProof/>
-        </w:rPr>
-        <w:t>(Gray et al., 2000)</w:t>
-      </w:r>
-      <w:r>
-        <w:fldChar w:fldCharType="end"/>
-      </w:r>
-      <w:r>
-        <w:t xml:space="preserve">. </w:t>
-      </w:r>
-      <w:r>
-        <w:t>Water samples were vacuum filtered on 47mm, 0.7um Millipore AP40 glass fiber filters, oven dried at 100˚C for one hour, cooled and weighed to determine SSC (mg/L</w:t>
-      </w:r>
-      <w:r>
-        <w:t>)</w:t>
-      </w:r>
-      <w:r>
-        <w:t>.</w:t>
-      </w:r>
-      <w:r>
-        <w:rPr>
-          <w:noProof/>
-        </w:rPr>
-        <w:t xml:space="preserve"> </w:t>
+        <w:t xml:space="preserve">Three main sampling locations in Faga’alu are the focus in this analysis: 1) Upstream (FOREST)(n=55), 2) immediately downstream of the Quarry (QUARRY)(n=247), and 3) Downstream (VILLAGE)(n=155). </w:t>
       </w:r>
       <w:commentRangeEnd w:id="19"/>
       <w:r>
@@ -5071,20 +5060,6 @@
           <w:rStyle w:val="CommentReference"/>
         </w:rPr>
         <w:commentReference w:id="19"/>
-      </w:r>
-      <w:commentRangeStart w:id="20"/>
-      <w:r>
-        <w:rPr>
-          <w:noProof/>
-        </w:rPr>
-        <w:t xml:space="preserve">Three main sampling locations in Faga’alu are the focus in this analysis: 1) Upstream (FOREST)(n=55), 2) immediately downstream of the Quarry (QUARRY)(n=247), and 3) Downstream (VILLAGE)(n=155). </w:t>
-      </w:r>
-      <w:commentRangeEnd w:id="20"/>
-      <w:r>
-        <w:rPr>
-          <w:rStyle w:val="CommentReference"/>
-        </w:rPr>
-        <w:commentReference w:id="20"/>
       </w:r>
     </w:p>
     <w:p>
@@ -5715,8 +5690,8 @@
       <w:r>
         <w:t xml:space="preserve">Annual precipitation measured at RG1 was 3,350mm and 3,443mm in 2012 and 2013 respectively. </w:t>
       </w:r>
+      <w:commentRangeStart w:id="20"/>
       <w:commentRangeStart w:id="21"/>
-      <w:commentRangeStart w:id="22"/>
       <w:r>
         <w:t xml:space="preserve">These annual rainfall amounts are approximately 73% of long-term </w:t>
       </w:r>
@@ -5726,19 +5701,19 @@
       <w:r>
         <w:t xml:space="preserve"> (PRISM) rainfall data (=4500-4800mm)</w:t>
       </w:r>
+      <w:commentRangeEnd w:id="20"/>
+      <w:r>
+        <w:rPr>
+          <w:rStyle w:val="CommentReference"/>
+        </w:rPr>
+        <w:commentReference w:id="20"/>
+      </w:r>
       <w:commentRangeEnd w:id="21"/>
       <w:r>
         <w:rPr>
           <w:rStyle w:val="CommentReference"/>
         </w:rPr>
         <w:commentReference w:id="21"/>
-      </w:r>
-      <w:commentRangeEnd w:id="22"/>
-      <w:r>
-        <w:rPr>
-          <w:rStyle w:val="CommentReference"/>
-        </w:rPr>
-        <w:commentReference w:id="22"/>
       </w:r>
       <w:r>
         <w:t>(</w:t>
@@ -5893,108 +5868,108 @@
         <w:rPr>
           <w:rStyle w:val="CommentReference"/>
         </w:rPr>
+        <w:commentReference w:id="22"/>
+      </w:r>
+      <w:r>
+        <w:rPr>
+          <w:rStyle w:val="CommentReference"/>
+        </w:rPr>
         <w:commentReference w:id="23"/>
       </w:r>
       <w:r>
+        <w:t>The non</w:t>
+      </w:r>
+      <w:r>
+        <w:t xml:space="preserve">-linear rating curve </w:t>
+      </w:r>
+      <w:r>
+        <w:t>(3</w:t>
+      </w:r>
+      <w:r>
+        <w:rPr>
+          <w:vertAlign w:val="superscript"/>
+        </w:rPr>
+        <w:t>rd</w:t>
+      </w:r>
+      <w:r>
+        <w:t xml:space="preserve"> order polynomial) </w:t>
+      </w:r>
+      <w:r>
+        <w:t xml:space="preserve">fit to </w:t>
+      </w:r>
+      <w:r>
+        <w:t>discharge predicted by Manning’s (n=0.50)</w:t>
+      </w:r>
+      <w:r>
+        <w:t xml:space="preserve"> </w:t>
+      </w:r>
+      <w:r>
+        <w:t xml:space="preserve">was selected at the VILLAGE site. A-V measurements could not be made at high discharges at FOREST due to safety concerns so a rating curve was developed using </w:t>
+      </w:r>
+      <w:r>
+        <w:t xml:space="preserve">HEC-RAS </w:t>
+      </w:r>
+      <w:r>
+        <w:fldChar w:fldCharType="begin" w:fldLock="1"/>
+      </w:r>
+      <w:r>
+        <w:instrText>ADDIN CSL_CITATION { "citationItems" : [ { "id" : "ITEM-1", "itemData" : { "author" : [ { "dropping-particle" : "", "family" : "Brunner", "given" : "Gary", "non-dropping-particle" : "", "parse-names" : false, "suffix" : "" } ], "id" : "ITEM-1", "issue" : "January", "issued" : { "date-parts" : [ [ "2010" ] ] }, "title" : "HEC-RAS River Analysis System", "type" : "article-journal" }, "uris" : [ "http://www.mendeley.com/documents/?uuid=ee35b0a4-e183-4caa-8821-45008eedb45f" ] } ], "mendeley" : { "previouslyFormattedCitation" : "(Brunner, 2010)" }, "properties" : { "noteIndex" : 0 }, "schema" : "https://github.com/citation-style-language/schema/raw/master/csl-citation.json" }</w:instrText>
+      </w:r>
+      <w:r>
+        <w:fldChar w:fldCharType="separate"/>
+      </w:r>
+      <w:r>
+        <w:rPr>
+          <w:noProof/>
+        </w:rPr>
+        <w:t>(Brunner, 2010)</w:t>
+      </w:r>
+      <w:r>
+        <w:fldChar w:fldCharType="end"/>
+      </w:r>
+      <w:r>
+        <w:t xml:space="preserve">. Discharge was </w:t>
+      </w:r>
+      <w:r>
+        <w:lastRenderedPageBreak/>
+        <w:t xml:space="preserve">characterized by periods of low but perennial baseflow (FOREST: 7-53 L/sec), punctuated by short, flashy hydrograph peaks (FOREST: max </w:t>
+      </w:r>
+      <w:r>
+        <w:t>6</w:t>
+      </w:r>
+      <w:r>
+        <w:t>,</w:t>
+      </w:r>
+      <w:r>
+        <w:t>873</w:t>
+      </w:r>
+      <w:r>
+        <w:t xml:space="preserve"> </w:t>
+      </w:r>
+      <w:r>
+        <w:t>L/</w:t>
+      </w:r>
+      <w:commentRangeStart w:id="24"/>
+      <w:commentRangeStart w:id="25"/>
+      <w:r>
+        <w:t>sec</w:t>
+      </w:r>
+      <w:commentRangeEnd w:id="24"/>
+      <w:r>
         <w:rPr>
           <w:rStyle w:val="CommentReference"/>
         </w:rPr>
         <w:commentReference w:id="24"/>
       </w:r>
-      <w:r>
-        <w:t>The non</w:t>
-      </w:r>
-      <w:r>
-        <w:t xml:space="preserve">-linear rating curve </w:t>
-      </w:r>
-      <w:r>
-        <w:t>(3</w:t>
-      </w:r>
-      <w:r>
-        <w:rPr>
-          <w:vertAlign w:val="superscript"/>
-        </w:rPr>
-        <w:t>rd</w:t>
-      </w:r>
-      <w:r>
-        <w:t xml:space="preserve"> order polynomial) </w:t>
-      </w:r>
-      <w:r>
-        <w:t xml:space="preserve">fit to </w:t>
-      </w:r>
-      <w:r>
-        <w:t>discharge predicted by Manning’s (n=0.50)</w:t>
-      </w:r>
-      <w:r>
-        <w:t xml:space="preserve"> </w:t>
-      </w:r>
-      <w:r>
-        <w:t xml:space="preserve">was selected at the VILLAGE site. A-V measurements could not be made at high discharges at FOREST due </w:t>
-      </w:r>
-      <w:r>
-        <w:lastRenderedPageBreak/>
-        <w:t xml:space="preserve">to safety concerns so a rating curve was developed using </w:t>
-      </w:r>
-      <w:r>
-        <w:t xml:space="preserve">HEC-RAS </w:t>
-      </w:r>
-      <w:r>
-        <w:fldChar w:fldCharType="begin" w:fldLock="1"/>
-      </w:r>
-      <w:r>
-        <w:instrText>ADDIN CSL_CITATION { "citationItems" : [ { "id" : "ITEM-1", "itemData" : { "author" : [ { "dropping-particle" : "", "family" : "Brunner", "given" : "Gary", "non-dropping-particle" : "", "parse-names" : false, "suffix" : "" } ], "id" : "ITEM-1", "issue" : "January", "issued" : { "date-parts" : [ [ "2010" ] ] }, "title" : "HEC-RAS River Analysis System", "type" : "article-journal" }, "uris" : [ "http://www.mendeley.com/documents/?uuid=ee35b0a4-e183-4caa-8821-45008eedb45f" ] } ], "mendeley" : { "previouslyFormattedCitation" : "(Brunner, 2010)" }, "properties" : { "noteIndex" : 0 }, "schema" : "https://github.com/citation-style-language/schema/raw/master/csl-citation.json" }</w:instrText>
-      </w:r>
-      <w:r>
-        <w:fldChar w:fldCharType="separate"/>
-      </w:r>
-      <w:r>
-        <w:rPr>
-          <w:noProof/>
-        </w:rPr>
-        <w:t>(Brunner, 2010)</w:t>
-      </w:r>
-      <w:r>
-        <w:fldChar w:fldCharType="end"/>
-      </w:r>
-      <w:r>
-        <w:t xml:space="preserve">. Discharge was characterized by periods of low but perennial baseflow (FOREST: 7-53 L/sec), punctuated by short, flashy hydrograph peaks (FOREST: max </w:t>
-      </w:r>
-      <w:r>
-        <w:t>6</w:t>
-      </w:r>
-      <w:r>
-        <w:t>,</w:t>
-      </w:r>
-      <w:r>
-        <w:t>873</w:t>
-      </w:r>
-      <w:r>
-        <w:t xml:space="preserve"> </w:t>
-      </w:r>
-      <w:r>
-        <w:t>L/</w:t>
-      </w:r>
-      <w:commentRangeStart w:id="25"/>
-      <w:commentRangeStart w:id="26"/>
-      <w:r>
-        <w:t>sec</w:t>
-      </w:r>
       <w:commentRangeEnd w:id="25"/>
       <w:r>
+        <w:t xml:space="preserve">, VILLAGE: max </w:t>
+      </w:r>
+      <w:r>
         <w:rPr>
           <w:rStyle w:val="CommentReference"/>
         </w:rPr>
         <w:commentReference w:id="25"/>
-      </w:r>
-      <w:commentRangeEnd w:id="26"/>
-      <w:r>
-        <w:t xml:space="preserve">, VILLAGE: max </w:t>
-      </w:r>
-      <w:r>
-        <w:rPr>
-          <w:rStyle w:val="CommentReference"/>
-        </w:rPr>
-        <w:commentReference w:id="26"/>
       </w:r>
       <w:r>
         <w:t xml:space="preserve"> 101</w:t>
@@ -6041,14 +6016,14 @@
           <v:shape id="_x0000_i1025" type="#_x0000_t75" style="width:6in;height:215.25pt" o:ole="">
             <v:imagedata r:id="rId11" o:title=""/>
           </v:shape>
-          <o:OLEObject Type="Embed" ProgID="AcroExch.Document.7" ShapeID="_x0000_i1025" DrawAspect="Content" ObjectID="_1485870208" r:id="rId12"/>
+          <o:OLEObject Type="Embed" ProgID="AcroExch.Document.7" ShapeID="_x0000_i1025" DrawAspect="Content" ObjectID="_1486832855" r:id="rId12"/>
         </w:object>
       </w:r>
       <w:r>
         <w:rPr>
           <w:rStyle w:val="CommentReference"/>
         </w:rPr>
-        <w:commentReference w:id="27"/>
+        <w:commentReference w:id="26"/>
       </w:r>
     </w:p>
     <w:p>
@@ -6061,7 +6036,7 @@
           <v:shape id="_x0000_i1026" type="#_x0000_t75" style="width:6in;height:215.25pt" o:ole="">
             <v:imagedata r:id="rId13" o:title=""/>
           </v:shape>
-          <o:OLEObject Type="Embed" ProgID="AcroExch.Document.7" ShapeID="_x0000_i1026" DrawAspect="Content" ObjectID="_1485870209" r:id="rId14"/>
+          <o:OLEObject Type="Embed" ProgID="AcroExch.Document.7" ShapeID="_x0000_i1026" DrawAspect="Content" ObjectID="_1486832856" r:id="rId14"/>
         </w:object>
       </w:r>
     </w:p>
@@ -6075,7 +6050,7 @@
           <v:shape id="_x0000_i1027" type="#_x0000_t75" style="width:6in;height:323.25pt" o:ole="">
             <v:imagedata r:id="rId15" o:title=""/>
           </v:shape>
-          <o:OLEObject Type="Embed" ProgID="AcroExch.Document.7" ShapeID="_x0000_i1027" DrawAspect="Content" ObjectID="_1485870210" r:id="rId16"/>
+          <o:OLEObject Type="Embed" ProgID="AcroExch.Document.7" ShapeID="_x0000_i1027" DrawAspect="Content" ObjectID="_1486832857" r:id="rId16"/>
         </w:object>
       </w:r>
     </w:p>
@@ -6095,7 +6070,7 @@
           <w:noProof/>
         </w:rPr>
       </w:pPr>
-      <w:commentRangeStart w:id="28"/>
+      <w:commentRangeStart w:id="27"/>
       <w:r>
         <w:rPr>
           <w:noProof/>
@@ -6168,12 +6143,12 @@
         </w:rPr>
         <w:t xml:space="preserve"> . </w:t>
       </w:r>
-      <w:commentRangeEnd w:id="28"/>
+      <w:commentRangeEnd w:id="27"/>
       <w:r>
         <w:rPr>
           <w:rStyle w:val="CommentReference"/>
         </w:rPr>
-        <w:commentReference w:id="28"/>
+        <w:commentReference w:id="27"/>
       </w:r>
       <w:r>
         <w:rPr>
@@ -6311,12 +6286,32 @@
         </w:rPr>
         <w:t>At FOREST, 33 samples (60%) were taken during stormflow conditions (Q_DAM&gt;54 L/sec), with mean SSC of 44 mg/L. At QUARRY, 127 samples (</w:t>
       </w:r>
+      <w:commentRangeStart w:id="28"/>
+      <w:r>
+        <w:rPr>
+          <w:noProof/>
+        </w:rPr>
+        <w:t>48%</w:t>
+      </w:r>
+      <w:commentRangeEnd w:id="28"/>
+      <w:r>
+        <w:rPr>
+          <w:rStyle w:val="CommentReference"/>
+        </w:rPr>
+        <w:commentReference w:id="28"/>
+      </w:r>
+      <w:r>
+        <w:rPr>
+          <w:noProof/>
+        </w:rPr>
+        <w:t xml:space="preserve"> of all samples) were taken during </w:t>
+      </w:r>
       <w:commentRangeStart w:id="29"/>
       <w:r>
         <w:rPr>
           <w:noProof/>
         </w:rPr>
-        <w:t>48%</w:t>
+        <w:t xml:space="preserve">stormflow conditions </w:t>
       </w:r>
       <w:commentRangeEnd w:id="29"/>
       <w:r>
@@ -6324,26 +6319,6 @@
           <w:rStyle w:val="CommentReference"/>
         </w:rPr>
         <w:commentReference w:id="29"/>
-      </w:r>
-      <w:r>
-        <w:rPr>
-          <w:noProof/>
-        </w:rPr>
-        <w:t xml:space="preserve"> of all samples) were taken during </w:t>
-      </w:r>
-      <w:commentRangeStart w:id="30"/>
-      <w:r>
-        <w:rPr>
-          <w:noProof/>
-        </w:rPr>
-        <w:t xml:space="preserve">stormflow conditions </w:t>
-      </w:r>
-      <w:commentRangeEnd w:id="30"/>
-      <w:r>
-        <w:rPr>
-          <w:rStyle w:val="CommentReference"/>
-        </w:rPr>
-        <w:commentReference w:id="30"/>
       </w:r>
       <w:r>
         <w:rPr>
@@ -6427,7 +6402,7 @@
         <w:ind w:firstLine="576"/>
         <w:jc w:val="both"/>
       </w:pPr>
-      <w:commentRangeStart w:id="31"/>
+      <w:commentRangeStart w:id="30"/>
       <w:r>
         <w:t xml:space="preserve">Given the close proximity of the quarry to the stream, SSC downstream of the quarry can be highly influenced by mining activity. Prior to 2013, a common practice for removing fine sediment from crushed aggregate was to rinse it with water pumped from the stream. The fine sediment was discharged directly into the stream, causing high SSC during low discharges. While sheetwash erosion of the quarry during </w:t>
       </w:r>
@@ -6468,12 +6443,12 @@
       <w:r>
         <w:t>).</w:t>
       </w:r>
-      <w:commentRangeEnd w:id="31"/>
+      <w:commentRangeEnd w:id="30"/>
       <w:r>
         <w:rPr>
           <w:rStyle w:val="CommentReference"/>
         </w:rPr>
-        <w:commentReference w:id="31"/>
+        <w:commentReference w:id="30"/>
       </w:r>
     </w:p>
     <w:p>
@@ -6487,7 +6462,7 @@
           <v:shape id="_x0000_i1028" type="#_x0000_t75" style="width:324pt;height:215.25pt" o:ole="">
             <v:imagedata r:id="rId17" o:title=""/>
           </v:shape>
-          <o:OLEObject Type="Embed" ProgID="AcroExch.Document.7" ShapeID="_x0000_i1028" DrawAspect="Content" ObjectID="_1485870211" r:id="rId18"/>
+          <o:OLEObject Type="Embed" ProgID="AcroExch.Document.7" ShapeID="_x0000_i1028" DrawAspect="Content" ObjectID="_1486832858" r:id="rId18"/>
         </w:object>
       </w:r>
     </w:p>
@@ -6522,7 +6497,7 @@
           <v:shape id="_x0000_i1029" type="#_x0000_t75" style="width:6in;height:215.25pt" o:ole="">
             <v:imagedata r:id="rId19" o:title=""/>
           </v:shape>
-          <o:OLEObject Type="Embed" ProgID="AcroExch.Document.7" ShapeID="_x0000_i1029" DrawAspect="Content" ObjectID="_1485870212" r:id="rId20"/>
+          <o:OLEObject Type="Embed" ProgID="AcroExch.Document.7" ShapeID="_x0000_i1029" DrawAspect="Content" ObjectID="_1486832859" r:id="rId20"/>
         </w:object>
       </w:r>
     </w:p>
@@ -6557,39 +6532,39 @@
         <w:rPr>
           <w:rStyle w:val="CommentReference"/>
         </w:rPr>
+        <w:commentReference w:id="31"/>
+      </w:r>
+      <w:r>
+        <w:rPr>
+          <w:rStyle w:val="CommentReference"/>
+        </w:rPr>
         <w:commentReference w:id="32"/>
       </w:r>
       <w:r>
         <w:rPr>
+          <w:noProof/>
+        </w:rPr>
+        <w:t xml:space="preserve"> </w:t>
+      </w:r>
+      <w:r>
+        <w:rPr>
           <w:rStyle w:val="CommentReference"/>
         </w:rPr>
         <w:commentReference w:id="33"/>
       </w:r>
-      <w:r>
-        <w:rPr>
-          <w:noProof/>
-        </w:rPr>
-        <w:t xml:space="preserve"> </w:t>
-      </w:r>
+    </w:p>
+    <w:p>
+      <w:pPr>
+        <w:ind w:firstLine="576"/>
+        <w:rPr>
+          <w:noProof/>
+        </w:rPr>
+      </w:pPr>
       <w:r>
         <w:rPr>
           <w:rStyle w:val="CommentReference"/>
         </w:rPr>
         <w:commentReference w:id="34"/>
-      </w:r>
-    </w:p>
-    <w:p>
-      <w:pPr>
-        <w:ind w:firstLine="576"/>
-        <w:rPr>
-          <w:noProof/>
-        </w:rPr>
-      </w:pPr>
-      <w:r>
-        <w:rPr>
-          <w:rStyle w:val="CommentReference"/>
-        </w:rPr>
-        <w:commentReference w:id="35"/>
       </w:r>
     </w:p>
     <w:p>
@@ -6625,7 +6600,7 @@
       <w:pPr>
         <w:jc w:val="both"/>
       </w:pPr>
-      <w:commentRangeStart w:id="36"/>
+      <w:commentRangeStart w:id="35"/>
       <w:r>
         <w:rPr>
           <w:noProof/>
@@ -6673,12 +6648,12 @@
           </wp:inline>
         </w:drawing>
       </w:r>
-      <w:commentRangeEnd w:id="36"/>
+      <w:commentRangeEnd w:id="35"/>
       <w:r>
         <w:rPr>
           <w:rStyle w:val="CommentReference"/>
         </w:rPr>
-        <w:commentReference w:id="36"/>
+        <w:commentReference w:id="35"/>
       </w:r>
     </w:p>
     <w:p>
@@ -6809,11 +6784,11 @@
       <w:pPr>
         <w:pStyle w:val="Heading3"/>
       </w:pPr>
-      <w:bookmarkStart w:id="37" w:name="_Ref388026711"/>
+      <w:bookmarkStart w:id="36" w:name="_Ref388026711"/>
       <w:r>
         <w:t>Comparing SSY from disturbed and undisturbed subwatersheds</w:t>
       </w:r>
-      <w:bookmarkEnd w:id="37"/>
+      <w:bookmarkEnd w:id="36"/>
     </w:p>
     <w:p>
       <w:pPr>
@@ -6991,7 +6966,7 @@
       <w:r>
         <w:t xml:space="preserve">). </w:t>
       </w:r>
-      <w:commentRangeStart w:id="38"/>
+      <w:commentRangeStart w:id="37"/>
       <w:r>
         <w:t>The UPPER watershed is 0.90km</w:t>
       </w:r>
@@ -7013,12 +6988,12 @@
       <w:r>
         <w:t xml:space="preserve"> so we can assume that the same fraction of total sediment loading, ~17%, is from undisturbed forest in the LOWER watershed. Therefore, 17% of total sediment loading is from undisturbed areas in the UPPER watershed, ~17% of total sediment loading is from the undisturbed areas in the LOWER watershed, and the remaining ~66% of total sediment loading must then be contributed by the quarry and other disturbed areas in the LOWER watershed. A rough estimate then is the disturbed areas in the LOWER watershed account for a ~200% increase in sediment loading above natural conditions to Faga’alu Bay.</w:t>
       </w:r>
-      <w:commentRangeEnd w:id="38"/>
+      <w:commentRangeEnd w:id="37"/>
       <w:r>
         <w:rPr>
           <w:rStyle w:val="CommentReference"/>
         </w:rPr>
-        <w:commentReference w:id="38"/>
+        <w:commentReference w:id="37"/>
       </w:r>
       <w:r>
         <w:t xml:space="preserve"> This is a considerably rough and uncertain estimate, however, since it assumes SSY from natural areas in the LOWER watershed is similar to SSY from natural areas in the UPPER watershed, doesn’t account for the slight difference in watershed size and assumes there is as much undisturbed area in the LOWER watershed as the UPPER watershed.</w:t>
@@ -7112,24 +7087,24 @@
       <w:r>
         <w:t xml:space="preserve">No statistically significant correlations (p&lt;0.001) were found between SSY and EI using Pearson’s or Spearman’s coefficients. </w:t>
       </w:r>
+      <w:commentRangeStart w:id="38"/>
       <w:commentRangeStart w:id="39"/>
-      <w:commentRangeStart w:id="40"/>
       <w:r>
         <w:t>Overall, statistically significant Pearson’s and Spearman’s correlation coefficients were fairly similar, indicating the relationship of SSY with the predictor variables is adequately described by a linear function and that outliers and non-normality in the data did not affect the test</w:t>
       </w:r>
+      <w:commentRangeEnd w:id="38"/>
+      <w:r>
+        <w:rPr>
+          <w:rStyle w:val="CommentReference"/>
+        </w:rPr>
+        <w:commentReference w:id="38"/>
+      </w:r>
       <w:commentRangeEnd w:id="39"/>
       <w:r>
         <w:rPr>
           <w:rStyle w:val="CommentReference"/>
         </w:rPr>
         <w:commentReference w:id="39"/>
-      </w:r>
-      <w:commentRangeEnd w:id="40"/>
-      <w:r>
-        <w:rPr>
-          <w:rStyle w:val="CommentReference"/>
-        </w:rPr>
-        <w:commentReference w:id="40"/>
       </w:r>
       <w:r>
         <w:t xml:space="preserve">. The exception was significantly higher Spearman’s correlation coefficient for </w:t>
@@ -7189,16 +7164,16 @@
       <w:r>
         <w:t xml:space="preserve"> and EI30) than for the LOWER watershed. </w:t>
       </w:r>
-      <w:commentRangeStart w:id="41"/>
+      <w:commentRangeStart w:id="40"/>
       <w:r>
         <w:t>This suggests that sediment production processes are more dominated by discharge in the UPPER watershed and precipitation in the LOWER watershed.</w:t>
       </w:r>
-      <w:commentRangeEnd w:id="41"/>
+      <w:commentRangeEnd w:id="40"/>
       <w:r>
         <w:rPr>
           <w:rStyle w:val="CommentReference"/>
         </w:rPr>
-        <w:commentReference w:id="41"/>
+        <w:commentReference w:id="40"/>
       </w:r>
       <w:r>
         <w:t xml:space="preserve"> SSY from the LOWER watershed is hypothesized to be mostly generated by surface erosion at the quarry, dirt roads, and agricultural plots, whereas SSY from the UPPER watershed is hypothesized to be mainly from channel processes and mass wasting. Mass wasting can contribute large pulses of sediment during large </w:t>
@@ -7220,11 +7195,11 @@
       <w:pPr>
         <w:pStyle w:val="Heading3"/>
       </w:pPr>
-      <w:bookmarkStart w:id="42" w:name="_Ref388024560"/>
+      <w:bookmarkStart w:id="41" w:name="_Ref388024560"/>
       <w:r>
         <w:t>Fitting sediment curves</w:t>
       </w:r>
-      <w:bookmarkEnd w:id="42"/>
+      <w:bookmarkEnd w:id="41"/>
     </w:p>
     <w:p>
       <w:pPr>
@@ -7234,16 +7209,16 @@
       <w:r>
         <w:t xml:space="preserve">Qmax was the most correlated with event SSY for all three watersheds, and was selected as the best predictor variable (Table 4). </w:t>
       </w:r>
-      <w:commentRangeStart w:id="43"/>
+      <w:commentRangeStart w:id="42"/>
       <w:r>
         <w:t>To investigate for any patterns not reflected in the Pearson’s and Spearman’s correlation coefficients</w:t>
       </w:r>
-      <w:commentRangeEnd w:id="43"/>
+      <w:commentRangeEnd w:id="42"/>
       <w:r>
         <w:rPr>
           <w:rStyle w:val="CommentReference"/>
         </w:rPr>
-        <w:commentReference w:id="43"/>
+        <w:commentReference w:id="42"/>
       </w:r>
       <w:r>
         <w:t>, regression lines were fit to all four predictor variables using ordinary least squares regression on non-transformed (LINEAR) and log-transformed data (POWER law)(</w:t>
@@ -7298,16 +7273,16 @@
       <w:r>
         <w:t xml:space="preserve">) were calculated for LINEAR and POWER law regressions fit to the SSY-Qmax relationship for UPPER and TOTAL watersheds. </w:t>
       </w:r>
-      <w:commentRangeStart w:id="44"/>
+      <w:commentRangeStart w:id="43"/>
       <w:r>
         <w:t xml:space="preserve">The LOWER subwatershed was excluded for this analysis since a suitable method to normalize Qmax for the subwatershed could not be found in the literature. </w:t>
       </w:r>
-      <w:commentRangeEnd w:id="44"/>
+      <w:commentRangeEnd w:id="43"/>
       <w:r>
         <w:rPr>
           <w:rStyle w:val="CommentReference"/>
         </w:rPr>
-        <w:commentReference w:id="44"/>
+        <w:commentReference w:id="43"/>
       </w:r>
       <w:r>
         <w:t>The LINEAR function achieved a better fit (r</w:t>
@@ -7680,8 +7655,8 @@
       <w:pPr>
         <w:jc w:val="both"/>
       </w:pPr>
+      <w:commentRangeStart w:id="44"/>
       <w:commentRangeStart w:id="45"/>
-      <w:commentRangeStart w:id="46"/>
       <w:r>
         <w:rPr>
           <w:noProof/>
@@ -7728,19 +7703,19 @@
           </wp:inline>
         </w:drawing>
       </w:r>
+      <w:commentRangeEnd w:id="44"/>
       <w:commentRangeEnd w:id="45"/>
-      <w:commentRangeEnd w:id="46"/>
       <w:r>
         <w:rPr>
           <w:rStyle w:val="CommentReference"/>
         </w:rPr>
+        <w:commentReference w:id="44"/>
+      </w:r>
+      <w:r>
+        <w:rPr>
+          <w:rStyle w:val="CommentReference"/>
+        </w:rPr>
         <w:commentReference w:id="45"/>
-      </w:r>
-      <w:r>
-        <w:rPr>
-          <w:rStyle w:val="CommentReference"/>
-        </w:rPr>
-        <w:commentReference w:id="46"/>
       </w:r>
     </w:p>
     <w:p>
@@ -7748,7 +7723,7 @@
         <w:ind w:firstLine="432"/>
         <w:jc w:val="both"/>
       </w:pPr>
-      <w:commentRangeStart w:id="47"/>
+      <w:commentRangeStart w:id="46"/>
       <w:r>
         <w:t xml:space="preserve">Several researchers have attempted to explain the difference in α (intercept) and β (slope) coefficients according to watershed characteristics. A sediment rating curve (Q-SSC) is considered a ‘black box’ model, and </w:t>
       </w:r>
@@ -7817,12 +7792,12 @@
       <w:r>
         <w:t xml:space="preserve">. </w:t>
       </w:r>
-      <w:commentRangeEnd w:id="47"/>
+      <w:commentRangeEnd w:id="46"/>
       <w:r>
         <w:rPr>
           <w:rStyle w:val="CommentReference"/>
         </w:rPr>
-        <w:commentReference w:id="47"/>
+        <w:commentReference w:id="46"/>
       </w:r>
     </w:p>
     <w:p>
@@ -7875,16 +7850,16 @@
       <w:r>
         <w:t xml:space="preserve">were not statistically </w:t>
       </w:r>
-      <w:commentRangeStart w:id="48"/>
+      <w:commentRangeStart w:id="47"/>
       <w:r>
         <w:t>different</w:t>
       </w:r>
-      <w:commentRangeEnd w:id="48"/>
+      <w:commentRangeEnd w:id="47"/>
       <w:r>
         <w:rPr>
           <w:rStyle w:val="CommentReference"/>
         </w:rPr>
-        <w:commentReference w:id="48"/>
+        <w:commentReference w:id="47"/>
       </w:r>
       <w:r>
         <w:t xml:space="preserve">, and he assumed that the </w:t>
@@ -7986,6 +7961,7 @@
       <w:pPr>
         <w:jc w:val="both"/>
       </w:pPr>
+      <w:bookmarkStart w:id="48" w:name="_GoBack"/>
       <w:r>
         <w:t xml:space="preserve">EI30 is poorly correlated with SSY due to the effect of previous events </w:t>
       </w:r>
@@ -8008,6 +7984,7 @@
         <w:fldChar w:fldCharType="end"/>
       </w:r>
     </w:p>
+    <w:bookmarkEnd w:id="48"/>
     <w:p>
       <w:pPr>
         <w:pStyle w:val="Heading2"/>
@@ -8213,7 +8190,7 @@
       </w:r>
     </w:p>
   </w:comment>
-  <w:comment w:id="16" w:author="Geography" w:date="2014-05-18T15:13:00Z" w:initials="G">
+  <w:comment w:id="15" w:author="Geography" w:date="2014-05-18T15:13:00Z" w:initials="G">
     <w:p>
       <w:pPr>
         <w:pStyle w:val="CommentText"/>
@@ -8237,7 +8214,7 @@
       </w:r>
     </w:p>
   </w:comment>
-  <w:comment w:id="17" w:author="Geography" w:date="2014-05-18T15:21:00Z" w:initials="G">
+  <w:comment w:id="16" w:author="Geography" w:date="2014-05-18T15:21:00Z" w:initials="G">
     <w:p>
       <w:pPr>
         <w:pStyle w:val="CommentText"/>
@@ -8269,7 +8246,23 @@
       </w:r>
     </w:p>
   </w:comment>
-  <w:comment w:id="18" w:author="Geography" w:date="2014-05-18T15:50:00Z" w:initials="G">
+  <w:comment w:id="17" w:author="Geography" w:date="2014-05-18T15:50:00Z" w:initials="G">
+    <w:p>
+      <w:pPr>
+        <w:pStyle w:val="CommentText"/>
+      </w:pPr>
+      <w:r>
+        <w:rPr>
+          <w:rStyle w:val="CommentReference"/>
+        </w:rPr>
+        <w:annotationRef/>
+      </w:r>
+      <w:r>
+        <w:t>Methods!</w:t>
+      </w:r>
+    </w:p>
+  </w:comment>
+  <w:comment w:id="18" w:author="Geography" w:date="2014-05-18T15:31:00Z" w:initials="G">
     <w:p>
       <w:pPr>
         <w:pStyle w:val="CommentText"/>
@@ -8296,12 +8289,17 @@
         </w:rPr>
         <w:annotationRef/>
       </w:r>
-      <w:r>
-        <w:t>Methods!</w:t>
+      <w:proofErr w:type="spellStart"/>
+      <w:r>
+        <w:t>Methdos</w:t>
+      </w:r>
+      <w:proofErr w:type="spellEnd"/>
+      <w:r>
+        <w:t>.</w:t>
       </w:r>
     </w:p>
   </w:comment>
-  <w:comment w:id="20" w:author="Geography" w:date="2014-05-18T15:31:00Z" w:initials="G">
+  <w:comment w:id="20" w:author="Geography" w:date="2014-05-18T15:29:00Z" w:initials="G">
     <w:p>
       <w:pPr>
         <w:pStyle w:val="CommentText"/>
@@ -8312,17 +8310,20 @@
         </w:rPr>
         <w:annotationRef/>
       </w:r>
+      <w:r>
+        <w:t xml:space="preserve">At the same PRISM grid cell?  </w:t>
+      </w:r>
       <w:proofErr w:type="spellStart"/>
       <w:r>
-        <w:t>Methdos</w:t>
+        <w:t>ASamoa</w:t>
       </w:r>
       <w:proofErr w:type="spellEnd"/>
       <w:r>
-        <w:t>.</w:t>
+        <w:t xml:space="preserve"> has PRISM data?</w:t>
       </w:r>
     </w:p>
   </w:comment>
-  <w:comment w:id="21" w:author="Geography" w:date="2014-05-18T15:29:00Z" w:initials="G">
+  <w:comment w:id="21" w:author="Alex Messina" w:date="2014-05-19T14:35:00Z" w:initials="AM">
     <w:p>
       <w:pPr>
         <w:pStyle w:val="CommentText"/>
@@ -8334,19 +8335,35 @@
         <w:annotationRef/>
       </w:r>
       <w:r>
-        <w:t xml:space="preserve">At the same PRISM grid cell?  </w:t>
+        <w:t>According to Craig (2009) map in Fig 1. I can’t seem to find the same data anywhere else online</w:t>
+      </w:r>
+    </w:p>
+  </w:comment>
+  <w:comment w:id="22" w:author="Geography" w:date="2014-05-18T08:10:00Z" w:initials="G">
+    <w:p>
+      <w:pPr>
+        <w:pStyle w:val="CommentText"/>
+      </w:pPr>
+      <w:r>
+        <w:rPr>
+          <w:rStyle w:val="CommentReference"/>
+        </w:rPr>
+        <w:annotationRef/>
+      </w:r>
+      <w:r>
+        <w:t xml:space="preserve">Why do you need to fit a log-linear relationship if you could just use Manning’s or </w:t>
       </w:r>
       <w:proofErr w:type="spellStart"/>
       <w:r>
-        <w:t>ASamoa</w:t>
+        <w:t>winflume</w:t>
       </w:r>
       <w:proofErr w:type="spellEnd"/>
       <w:r>
-        <w:t xml:space="preserve"> has PRISM data?</w:t>
+        <w:t xml:space="preserve"> calibrated to the measurements?</w:t>
       </w:r>
     </w:p>
   </w:comment>
-  <w:comment w:id="22" w:author="Alex Messina" w:date="2014-05-19T14:35:00Z" w:initials="AM">
+  <w:comment w:id="23" w:author="Alex Messina" w:date="2014-05-19T15:35:00Z" w:initials="AM">
     <w:p>
       <w:pPr>
         <w:pStyle w:val="CommentText"/>
@@ -8358,11 +8375,11 @@
         <w:annotationRef/>
       </w:r>
       <w:r>
-        <w:t>According to Craig (2009) map in Fig 1. I can’t seem to find the same data anywhere else online</w:t>
+        <w:t>I don’t know. It’s what other studies do?</w:t>
       </w:r>
     </w:p>
   </w:comment>
-  <w:comment w:id="23" w:author="Geography" w:date="2014-05-18T08:10:00Z" w:initials="G">
+  <w:comment w:id="24" w:author="Geography" w:date="2014-05-18T08:10:00Z" w:initials="G">
     <w:p>
       <w:pPr>
         <w:pStyle w:val="CommentText"/>
@@ -8374,19 +8391,19 @@
         <w:annotationRef/>
       </w:r>
       <w:r>
-        <w:t xml:space="preserve">Why do you need to fit a log-linear relationship if you could just use Manning’s or </w:t>
+        <w:t xml:space="preserve">Need more here about how the final rating curve was selected.  Why was the </w:t>
       </w:r>
       <w:proofErr w:type="spellStart"/>
       <w:r>
-        <w:t>winflume</w:t>
+        <w:t>WinFlume</w:t>
       </w:r>
       <w:proofErr w:type="spellEnd"/>
       <w:r>
-        <w:t xml:space="preserve"> calibrated to the measurements?</w:t>
+        <w:t xml:space="preserve"> curve selected for FOREST even if it doesn’t match the measurements (Figure 5b)?</w:t>
       </w:r>
     </w:p>
   </w:comment>
-  <w:comment w:id="24" w:author="Alex Messina" w:date="2014-05-19T15:35:00Z" w:initials="AM">
+  <w:comment w:id="25" w:author="Alex Messina" w:date="2014-05-19T15:42:00Z" w:initials="AM">
     <w:p>
       <w:pPr>
         <w:pStyle w:val="CommentText"/>
@@ -8398,11 +8415,19 @@
         <w:annotationRef/>
       </w:r>
       <w:r>
-        <w:t>I don’t know. It’s what other studies do?</w:t>
+        <w:t xml:space="preserve">I used </w:t>
+      </w:r>
+      <w:proofErr w:type="spellStart"/>
+      <w:r>
+        <w:t>WinFlume</w:t>
+      </w:r>
+      <w:proofErr w:type="spellEnd"/>
+      <w:r>
+        <w:t xml:space="preserve"> because it was the only option. I tried HECRAS but couldn’t get it to work</w:t>
       </w:r>
     </w:p>
   </w:comment>
-  <w:comment w:id="25" w:author="Geography" w:date="2014-05-18T08:10:00Z" w:initials="G">
+  <w:comment w:id="26" w:author="Alex Messina" w:date="2015-01-28T08:32:00Z" w:initials="AM">
     <w:p>
       <w:pPr>
         <w:pStyle w:val="CommentText"/>
@@ -8414,19 +8439,11 @@
         <w:annotationRef/>
       </w:r>
       <w:r>
-        <w:t xml:space="preserve">Need more here about how the final rating curve was selected.  Why was the </w:t>
-      </w:r>
-      <w:proofErr w:type="spellStart"/>
-      <w:r>
-        <w:t>WinFlume</w:t>
-      </w:r>
-      <w:proofErr w:type="spellEnd"/>
-      <w:r>
-        <w:t xml:space="preserve"> curve selected for FOREST even if it doesn’t match the measurements (Figure 5b)?</w:t>
+        <w:t>Need to finalize figure and change to PDF</w:t>
       </w:r>
     </w:p>
   </w:comment>
-  <w:comment w:id="26" w:author="Alex Messina" w:date="2014-05-19T15:42:00Z" w:initials="AM">
+  <w:comment w:id="27" w:author="Geography" w:date="2014-05-18T15:31:00Z" w:initials="G">
     <w:p>
       <w:pPr>
         <w:pStyle w:val="CommentText"/>
@@ -8438,19 +8455,11 @@
         <w:annotationRef/>
       </w:r>
       <w:r>
-        <w:t xml:space="preserve">I used </w:t>
-      </w:r>
-      <w:proofErr w:type="spellStart"/>
-      <w:r>
-        <w:t>WinFlume</w:t>
-      </w:r>
-      <w:proofErr w:type="spellEnd"/>
-      <w:r>
-        <w:t xml:space="preserve"> because it was the only option. I tried HECRAS but couldn’t get it to work</w:t>
+        <w:t>Ok, these are results.</w:t>
       </w:r>
     </w:p>
   </w:comment>
-  <w:comment w:id="27" w:author="Alex Messina" w:date="2015-01-28T08:32:00Z" w:initials="AM">
+  <w:comment w:id="28" w:author="Geography" w:date="2014-05-18T15:34:00Z" w:initials="G">
     <w:p>
       <w:pPr>
         <w:pStyle w:val="CommentText"/>
@@ -8462,11 +8471,11 @@
         <w:annotationRef/>
       </w:r>
       <w:r>
-        <w:t>Need to finalize figure and change to PDF</w:t>
+        <w:t>48% of what?</w:t>
       </w:r>
     </w:p>
   </w:comment>
-  <w:comment w:id="28" w:author="Geography" w:date="2014-05-18T15:31:00Z" w:initials="G">
+  <w:comment w:id="29" w:author="Geography" w:date="2014-05-18T15:39:00Z" w:initials="G">
     <w:p>
       <w:pPr>
         <w:pStyle w:val="CommentText"/>
@@ -8478,11 +8487,19 @@
         <w:annotationRef/>
       </w:r>
       <w:r>
-        <w:t>Ok, these are results.</w:t>
+        <w:t>How many different storms?</w:t>
+      </w:r>
+    </w:p>
+    <w:p>
+      <w:pPr>
+        <w:pStyle w:val="CommentText"/>
+      </w:pPr>
+      <w:r>
+        <w:t>This certainly seems like enough samples to calculate sediment loading at Quarry.</w:t>
       </w:r>
     </w:p>
   </w:comment>
-  <w:comment w:id="29" w:author="Geography" w:date="2014-05-18T15:34:00Z" w:initials="G">
+  <w:comment w:id="30" w:author="Geography" w:date="2014-05-18T08:14:00Z" w:initials="G">
     <w:p>
       <w:pPr>
         <w:pStyle w:val="CommentText"/>
@@ -8494,51 +8511,11 @@
         <w:annotationRef/>
       </w:r>
       <w:r>
-        <w:t>48% of what?</w:t>
+        <w:t>Belongs in the results, yes?</w:t>
       </w:r>
     </w:p>
   </w:comment>
-  <w:comment w:id="30" w:author="Geography" w:date="2014-05-18T15:39:00Z" w:initials="G">
-    <w:p>
-      <w:pPr>
-        <w:pStyle w:val="CommentText"/>
-      </w:pPr>
-      <w:r>
-        <w:rPr>
-          <w:rStyle w:val="CommentReference"/>
-        </w:rPr>
-        <w:annotationRef/>
-      </w:r>
-      <w:r>
-        <w:t>How many different storms?</w:t>
-      </w:r>
-    </w:p>
-    <w:p>
-      <w:pPr>
-        <w:pStyle w:val="CommentText"/>
-      </w:pPr>
-      <w:r>
-        <w:t>This certainly seems like enough samples to calculate sediment loading at Quarry.</w:t>
-      </w:r>
-    </w:p>
-  </w:comment>
-  <w:comment w:id="31" w:author="Geography" w:date="2014-05-18T08:14:00Z" w:initials="G">
-    <w:p>
-      <w:pPr>
-        <w:pStyle w:val="CommentText"/>
-      </w:pPr>
-      <w:r>
-        <w:rPr>
-          <w:rStyle w:val="CommentReference"/>
-        </w:rPr>
-        <w:annotationRef/>
-      </w:r>
-      <w:r>
-        <w:t>Belongs in the results, yes?</w:t>
-      </w:r>
-    </w:p>
-  </w:comment>
-  <w:comment w:id="32" w:author="Alex Messina" w:date="2015-01-28T09:06:00Z" w:initials="AM">
+  <w:comment w:id="31" w:author="Alex Messina" w:date="2015-01-28T09:06:00Z" w:initials="AM">
     <w:p>
       <w:pPr>
         <w:pStyle w:val="CommentText"/>
@@ -8591,7 +8568,7 @@
       </w:r>
     </w:p>
   </w:comment>
-  <w:comment w:id="33" w:author="Alex Messina" w:date="2015-01-28T08:33:00Z" w:initials="AM">
+  <w:comment w:id="32" w:author="Alex Messina" w:date="2015-01-28T08:33:00Z" w:initials="AM">
     <w:p>
       <w:pPr>
         <w:pStyle w:val="CommentText"/>
@@ -8615,7 +8592,7 @@
       </w:r>
     </w:p>
   </w:comment>
-  <w:comment w:id="34" w:author="Alex Messina" w:date="2015-01-28T08:34:00Z" w:initials="AM">
+  <w:comment w:id="33" w:author="Alex Messina" w:date="2015-01-28T08:34:00Z" w:initials="AM">
     <w:p>
       <w:pPr>
         <w:pStyle w:val="CommentText"/>
@@ -8628,6 +8605,22 @@
       </w:r>
       <w:r>
         <w:t>Finalize and change to PDF</w:t>
+      </w:r>
+    </w:p>
+  </w:comment>
+  <w:comment w:id="34" w:author="Alex Messina" w:date="2015-01-28T08:59:00Z" w:initials="AM">
+    <w:p>
+      <w:pPr>
+        <w:pStyle w:val="CommentText"/>
+      </w:pPr>
+      <w:r>
+        <w:rPr>
+          <w:rStyle w:val="CommentReference"/>
+        </w:rPr>
+        <w:annotationRef/>
+      </w:r>
+      <w:r>
+        <w:t>Use white background, dotted grid lines, no regression line. Separate QUARRY and VILLAGE</w:t>
       </w:r>
     </w:p>
   </w:comment>
@@ -8643,11 +8636,11 @@
         <w:annotationRef/>
       </w:r>
       <w:r>
-        <w:t>Use white background, dotted grid lines, no regression line. Separate QUARRY and VILLAGE</w:t>
+        <w:t>Remove ticks, dotted grid lines, change to b/w</w:t>
       </w:r>
     </w:p>
   </w:comment>
-  <w:comment w:id="36" w:author="Alex Messina" w:date="2015-01-28T08:59:00Z" w:initials="AM">
+  <w:comment w:id="37" w:author="Geography" w:date="2014-05-19T06:49:00Z" w:initials="G">
     <w:p>
       <w:pPr>
         <w:pStyle w:val="CommentText"/>
@@ -8659,11 +8652,11 @@
         <w:annotationRef/>
       </w:r>
       <w:r>
-        <w:t>Remove ticks, dotted grid lines, change to b/w</w:t>
+        <w:t>This still needs to be reformulated to be clearer.</w:t>
       </w:r>
     </w:p>
   </w:comment>
-  <w:comment w:id="38" w:author="Geography" w:date="2014-05-19T06:49:00Z" w:initials="G">
+  <w:comment w:id="38" w:author="Geography" w:date="2014-05-19T07:03:00Z" w:initials="G">
     <w:p>
       <w:pPr>
         <w:pStyle w:val="CommentText"/>
@@ -8675,11 +8668,19 @@
         <w:annotationRef/>
       </w:r>
       <w:r>
-        <w:t>This still needs to be reformulated to be clearer.</w:t>
+        <w:t xml:space="preserve">If there was no difference, </w:t>
+      </w:r>
+      <w:proofErr w:type="spellStart"/>
+      <w:r>
+        <w:t>particulalrly</w:t>
+      </w:r>
+      <w:proofErr w:type="spellEnd"/>
+      <w:r>
+        <w:t xml:space="preserve"> in the p-value, then just show Pearson and say there was no difference.</w:t>
       </w:r>
     </w:p>
   </w:comment>
-  <w:comment w:id="39" w:author="Geography" w:date="2014-05-19T07:03:00Z" w:initials="G">
+  <w:comment w:id="39" w:author="Alex Messina" w:date="2014-05-21T08:20:00Z" w:initials="AM">
     <w:p>
       <w:pPr>
         <w:pStyle w:val="CommentText"/>
@@ -8691,19 +8692,19 @@
         <w:annotationRef/>
       </w:r>
       <w:r>
-        <w:t xml:space="preserve">If there was no difference, </w:t>
+        <w:t xml:space="preserve">There were several exceptions like </w:t>
       </w:r>
       <w:proofErr w:type="spellStart"/>
       <w:r>
-        <w:t>particulalrly</w:t>
+        <w:t>Psum</w:t>
       </w:r>
       <w:proofErr w:type="spellEnd"/>
       <w:r>
-        <w:t xml:space="preserve"> in the p-value, then just show Pearson and say there was no difference.</w:t>
+        <w:t xml:space="preserve"> Total, and the table doesn’t take much space. Should it be removed?</w:t>
       </w:r>
     </w:p>
   </w:comment>
-  <w:comment w:id="40" w:author="Alex Messina" w:date="2014-05-21T08:20:00Z" w:initials="AM">
+  <w:comment w:id="40" w:author="Geography" w:date="2014-05-19T07:06:00Z" w:initials="G">
     <w:p>
       <w:pPr>
         <w:pStyle w:val="CommentText"/>
@@ -8715,19 +8716,19 @@
         <w:annotationRef/>
       </w:r>
       <w:r>
-        <w:t xml:space="preserve">There were several exceptions like </w:t>
+        <w:t>The coefficients are too close to say this (</w:t>
       </w:r>
       <w:proofErr w:type="spellStart"/>
       <w:r>
-        <w:t>Psum</w:t>
+        <w:t>e.g</w:t>
       </w:r>
       <w:proofErr w:type="spellEnd"/>
       <w:r>
-        <w:t xml:space="preserve"> Total, and the table doesn’t take much space. Should it be removed?</w:t>
+        <w:t xml:space="preserve"> 0.84 vs 0.86 are not likely statistically significant differences).</w:t>
       </w:r>
     </w:p>
   </w:comment>
-  <w:comment w:id="41" w:author="Geography" w:date="2014-05-19T07:06:00Z" w:initials="G">
+  <w:comment w:id="42" w:author="Geography" w:date="2014-05-19T07:07:00Z" w:initials="G">
     <w:p>
       <w:pPr>
         <w:pStyle w:val="CommentText"/>
@@ -8739,19 +8740,11 @@
         <w:annotationRef/>
       </w:r>
       <w:r>
-        <w:t>The coefficients are too close to say this (</w:t>
-      </w:r>
-      <w:proofErr w:type="spellStart"/>
-      <w:r>
-        <w:t>e.g</w:t>
-      </w:r>
-      <w:proofErr w:type="spellEnd"/>
-      <w:r>
-        <w:t xml:space="preserve"> 0.84 vs 0.86 are not likely statistically significant differences).</w:t>
+        <w:t>?</w:t>
       </w:r>
     </w:p>
   </w:comment>
-  <w:comment w:id="43" w:author="Geography" w:date="2014-05-19T07:07:00Z" w:initials="G">
+  <w:comment w:id="43" w:author="Geography" w:date="2014-05-19T07:11:00Z" w:initials="G">
     <w:p>
       <w:pPr>
         <w:pStyle w:val="CommentText"/>
@@ -8763,27 +8756,11 @@
         <w:annotationRef/>
       </w:r>
       <w:r>
-        <w:t>?</w:t>
+        <w:t>But it’s in Figure 12.</w:t>
       </w:r>
     </w:p>
   </w:comment>
-  <w:comment w:id="44" w:author="Geography" w:date="2014-05-19T07:11:00Z" w:initials="G">
-    <w:p>
-      <w:pPr>
-        <w:pStyle w:val="CommentText"/>
-      </w:pPr>
-      <w:r>
-        <w:rPr>
-          <w:rStyle w:val="CommentReference"/>
-        </w:rPr>
-        <w:annotationRef/>
-      </w:r>
-      <w:r>
-        <w:t>But it’s in Figure 12.</w:t>
-      </w:r>
-    </w:p>
-  </w:comment>
-  <w:comment w:id="45" w:author="Alex Messina" w:date="2015-01-28T09:07:00Z" w:initials="AM">
+  <w:comment w:id="44" w:author="Alex Messina" w:date="2015-01-28T09:07:00Z" w:initials="AM">
     <w:p>
       <w:pPr>
         <w:pStyle w:val="CommentText"/>
@@ -8836,7 +8813,7 @@
       </w:r>
     </w:p>
   </w:comment>
-  <w:comment w:id="46" w:author="Alex Messina" w:date="2015-01-28T08:57:00Z" w:initials="AM">
+  <w:comment w:id="45" w:author="Alex Messina" w:date="2015-01-28T08:57:00Z" w:initials="AM">
     <w:p>
       <w:pPr>
         <w:pStyle w:val="CommentText"/>
@@ -8852,7 +8829,7 @@
       </w:r>
     </w:p>
   </w:comment>
-  <w:comment w:id="47" w:author="Geography" w:date="2014-05-19T07:14:00Z" w:initials="G">
+  <w:comment w:id="46" w:author="Geography" w:date="2014-05-19T07:14:00Z" w:initials="G">
     <w:p>
       <w:pPr>
         <w:pStyle w:val="CommentText"/>
@@ -8868,7 +8845,7 @@
       </w:r>
     </w:p>
   </w:comment>
-  <w:comment w:id="48" w:author="Geography" w:date="2014-05-19T07:15:00Z" w:initials="G">
+  <w:comment w:id="47" w:author="Geography" w:date="2014-05-19T07:15:00Z" w:initials="G">
     <w:p>
       <w:pPr>
         <w:pStyle w:val="CommentText"/>
@@ -10046,7 +10023,7 @@
 </file>
 
 <file path=customXml/itemProps1.xml><?xml version="1.0" encoding="utf-8"?>
-<ds:datastoreItem xmlns:ds="http://schemas.openxmlformats.org/officeDocument/2006/customXml" ds:itemID="{5D2334A3-14F6-4F5A-A9FA-F9AE667E2E41}">
+<ds:datastoreItem xmlns:ds="http://schemas.openxmlformats.org/officeDocument/2006/customXml" ds:itemID="{887E7793-D559-43D1-8843-36F004C813F7}">
   <ds:schemaRefs>
     <ds:schemaRef ds:uri="http://schemas.openxmlformats.org/officeDocument/2006/bibliography"/>
   </ds:schemaRefs>

</xml_diff>